<commit_message>
Finished Operating Systems Notes
</commit_message>
<xml_diff>
--- a/Exam Papers/Operating Systems.docx
+++ b/Exam Papers/Operating Systems.docx
@@ -1,6 +1,6 @@
 
 <file path=word/document.xml><?xml version="1.0" encoding="utf-8"?>
-<w:document xmlns:wpc="http://schemas.microsoft.com/office/word/2010/wordprocessingCanvas" xmlns:cx="http://schemas.microsoft.com/office/drawing/2014/chartex" xmlns:cx1="http://schemas.microsoft.com/office/drawing/2015/9/8/chartex" xmlns:cx2="http://schemas.microsoft.com/office/drawing/2015/10/21/chartex" xmlns:cx3="http://schemas.microsoft.com/office/drawing/2016/5/9/chartex" xmlns:cx4="http://schemas.microsoft.com/office/drawing/2016/5/10/chartex" xmlns:cx5="http://schemas.microsoft.com/office/drawing/2016/5/11/chartex" xmlns:cx6="http://schemas.microsoft.com/office/drawing/2016/5/12/chartex" xmlns:cx7="http://schemas.microsoft.com/office/drawing/2016/5/13/chartex" xmlns:cx8="http://schemas.microsoft.com/office/drawing/2016/5/14/chartex" xmlns:mc="http://schemas.openxmlformats.org/markup-compatibility/2006" xmlns:aink="http://schemas.microsoft.com/office/drawing/2016/ink" xmlns:am3d="http://schemas.microsoft.com/office/drawing/2017/model3d" xmlns:o="urn:schemas-microsoft-com:office:office" xmlns:r="http://schemas.openxmlformats.org/officeDocument/2006/relationships" xmlns:m="http://schemas.openxmlformats.org/officeDocument/2006/math" xmlns:v="urn:schemas-microsoft-com:vml" xmlns:wp14="http://schemas.microsoft.com/office/word/2010/wordprocessingDrawing" xmlns:wp="http://schemas.openxmlformats.org/drawingml/2006/wordprocessingDrawing" xmlns:w10="urn:schemas-microsoft-com:office:word" xmlns:w="http://schemas.openxmlformats.org/wordprocessingml/2006/main" xmlns:w14="http://schemas.microsoft.com/office/word/2010/wordml" xmlns:w15="http://schemas.microsoft.com/office/word/2012/wordml" xmlns:w16cex="http://schemas.microsoft.com/office/word/2018/wordml/cex" xmlns:w16cid="http://schemas.microsoft.com/office/word/2016/wordml/cid" xmlns:w16="http://schemas.microsoft.com/office/word/2018/wordml" xmlns:w16sdtdh="http://schemas.microsoft.com/office/word/2020/wordml/sdtdatahash" xmlns:w16se="http://schemas.microsoft.com/office/word/2015/wordml/symex" xmlns:wpg="http://schemas.microsoft.com/office/word/2010/wordprocessingGroup" xmlns:wpi="http://schemas.microsoft.com/office/word/2010/wordprocessingInk" xmlns:wne="http://schemas.microsoft.com/office/word/2006/wordml" xmlns:wps="http://schemas.microsoft.com/office/word/2010/wordprocessingShape" mc:Ignorable="w14 w15 w16se w16cid w16 w16cex w16sdtdh wp14">
+<w:document xmlns:wpc="http://schemas.microsoft.com/office/word/2010/wordprocessingCanvas" xmlns:cx="http://schemas.microsoft.com/office/drawing/2014/chartex" xmlns:cx1="http://schemas.microsoft.com/office/drawing/2015/9/8/chartex" xmlns:cx2="http://schemas.microsoft.com/office/drawing/2015/10/21/chartex" xmlns:cx3="http://schemas.microsoft.com/office/drawing/2016/5/9/chartex" xmlns:cx4="http://schemas.microsoft.com/office/drawing/2016/5/10/chartex" xmlns:cx5="http://schemas.microsoft.com/office/drawing/2016/5/11/chartex" xmlns:cx6="http://schemas.microsoft.com/office/drawing/2016/5/12/chartex" xmlns:cx7="http://schemas.microsoft.com/office/drawing/2016/5/13/chartex" xmlns:cx8="http://schemas.microsoft.com/office/drawing/2016/5/14/chartex" xmlns:mc="http://schemas.openxmlformats.org/markup-compatibility/2006" xmlns:aink="http://schemas.microsoft.com/office/drawing/2016/ink" xmlns:am3d="http://schemas.microsoft.com/office/drawing/2017/model3d" xmlns:o="urn:schemas-microsoft-com:office:office" xmlns:r="http://schemas.openxmlformats.org/officeDocument/2006/relationships" xmlns:m="http://schemas.openxmlformats.org/officeDocument/2006/math" xmlns:v="urn:schemas-microsoft-com:vml" xmlns:wp14="http://schemas.microsoft.com/office/word/2010/wordprocessingDrawing" xmlns:wp="http://schemas.openxmlformats.org/drawingml/2006/wordprocessingDrawing" xmlns:w10="urn:schemas-microsoft-com:office:word" xmlns:w="http://schemas.openxmlformats.org/wordprocessingml/2006/main" xmlns:w14="http://schemas.microsoft.com/office/word/2010/wordml" xmlns:w15="http://schemas.microsoft.com/office/word/2012/wordml" xmlns:w16cid="http://schemas.microsoft.com/office/word/2016/wordml/cid" xmlns:w16se="http://schemas.microsoft.com/office/word/2015/wordml/symex" xmlns:wpg="http://schemas.microsoft.com/office/word/2010/wordprocessingGroup" xmlns:wpi="http://schemas.microsoft.com/office/word/2010/wordprocessingInk" xmlns:wne="http://schemas.microsoft.com/office/word/2006/wordml" xmlns:wps="http://schemas.microsoft.com/office/word/2010/wordprocessingShape" mc:Ignorable="w14 w15 w16se w16cid wp14">
   <w:body>
     <w:sdt>
       <w:sdtPr>
@@ -1515,1137 +1515,741 @@
     </w:p>
     <w:p>
       <w:pPr>
-        <w:shd w:val="clear" w:color="auto" w:fill="1E1E1E"/>
-        <w:spacing w:after="0" w:line="285" w:lineRule="atLeast"/>
-        <w:rPr>
-          <w:rFonts w:ascii="Consolas" w:eastAsia="Times New Roman" w:hAnsi="Consolas" w:cs="Times New Roman"/>
-          <w:color w:val="D4D4D4"/>
-          <w:sz w:val="21"/>
-          <w:szCs w:val="21"/>
-          <w:lang w:eastAsia="en-IE"/>
-        </w:rPr>
-      </w:pPr>
-      <w:r>
-        <w:rPr>
-          <w:rFonts w:ascii="Consolas" w:eastAsia="Times New Roman" w:hAnsi="Consolas" w:cs="Times New Roman"/>
-          <w:color w:val="569CD6"/>
-          <w:sz w:val="21"/>
-          <w:szCs w:val="21"/>
-          <w:lang w:eastAsia="en-IE"/>
-        </w:rPr>
-        <w:t>public</w:t>
-      </w:r>
-      <w:r>
-        <w:rPr>
-          <w:rFonts w:ascii="Consolas" w:eastAsia="Times New Roman" w:hAnsi="Consolas" w:cs="Times New Roman"/>
-          <w:color w:val="D4D4D4"/>
-          <w:sz w:val="21"/>
-          <w:szCs w:val="21"/>
-          <w:lang w:eastAsia="en-IE"/>
+        <w:pStyle w:val="HTMLPreformatted"/>
+        <w:shd w:val="clear" w:color="auto" w:fill="FFFFFF"/>
+        <w:rPr>
+          <w:color w:val="24292E"/>
+          <w:sz w:val="18"/>
+          <w:szCs w:val="18"/>
+        </w:rPr>
+      </w:pPr>
+      <w:r>
+        <w:rPr>
+          <w:color w:val="D73A49"/>
+          <w:sz w:val="18"/>
+          <w:szCs w:val="18"/>
+        </w:rPr>
+        <w:t xml:space="preserve">public class </w:t>
+      </w:r>
+      <w:proofErr w:type="spellStart"/>
+      <w:r>
+        <w:rPr>
+          <w:color w:val="6F42C1"/>
+          <w:sz w:val="18"/>
+          <w:szCs w:val="18"/>
+        </w:rPr>
+        <w:t>MyThread</w:t>
+      </w:r>
+      <w:proofErr w:type="spellEnd"/>
+      <w:r>
+        <w:rPr>
+          <w:color w:val="6F42C1"/>
+          <w:sz w:val="18"/>
+          <w:szCs w:val="18"/>
         </w:rPr>
         <w:t xml:space="preserve"> </w:t>
       </w:r>
       <w:r>
         <w:rPr>
-          <w:rFonts w:ascii="Consolas" w:eastAsia="Times New Roman" w:hAnsi="Consolas" w:cs="Times New Roman"/>
-          <w:color w:val="569CD6"/>
-          <w:sz w:val="21"/>
-          <w:szCs w:val="21"/>
-          <w:lang w:eastAsia="en-IE"/>
-        </w:rPr>
-        <w:t>class</w:t>
-      </w:r>
-      <w:r>
-        <w:rPr>
-          <w:rFonts w:ascii="Consolas" w:eastAsia="Times New Roman" w:hAnsi="Consolas" w:cs="Times New Roman"/>
-          <w:color w:val="D4D4D4"/>
-          <w:sz w:val="21"/>
-          <w:szCs w:val="21"/>
-          <w:lang w:eastAsia="en-IE"/>
+          <w:color w:val="D73A49"/>
+          <w:sz w:val="18"/>
+          <w:szCs w:val="18"/>
+        </w:rPr>
+        <w:t xml:space="preserve">extends </w:t>
+      </w:r>
+      <w:r>
+        <w:rPr>
+          <w:color w:val="6F42C1"/>
+          <w:sz w:val="18"/>
+          <w:szCs w:val="18"/>
+        </w:rPr>
+        <w:t xml:space="preserve">Thread </w:t>
+      </w:r>
+      <w:r>
+        <w:rPr>
+          <w:color w:val="24292E"/>
+          <w:sz w:val="18"/>
+          <w:szCs w:val="18"/>
+        </w:rPr>
+        <w:t>{</w:t>
+      </w:r>
+      <w:r>
+        <w:rPr>
+          <w:color w:val="24292E"/>
+          <w:sz w:val="18"/>
+          <w:szCs w:val="18"/>
+        </w:rPr>
+        <w:br/>
+        <w:t xml:space="preserve">    </w:t>
+      </w:r>
+      <w:r>
+        <w:rPr>
+          <w:color w:val="D73A49"/>
+          <w:sz w:val="18"/>
+          <w:szCs w:val="18"/>
+        </w:rPr>
+        <w:t xml:space="preserve">public void </w:t>
+      </w:r>
+      <w:proofErr w:type="gramStart"/>
+      <w:r>
+        <w:rPr>
+          <w:color w:val="6F42C1"/>
+          <w:sz w:val="18"/>
+          <w:szCs w:val="18"/>
+        </w:rPr>
+        <w:t>run</w:t>
+      </w:r>
+      <w:r>
+        <w:rPr>
+          <w:color w:val="24292E"/>
+          <w:sz w:val="18"/>
+          <w:szCs w:val="18"/>
+        </w:rPr>
+        <w:t>(</w:t>
+      </w:r>
+      <w:proofErr w:type="gramEnd"/>
+      <w:r>
+        <w:rPr>
+          <w:color w:val="24292E"/>
+          <w:sz w:val="18"/>
+          <w:szCs w:val="18"/>
+        </w:rPr>
+        <w:t>) {</w:t>
+      </w:r>
+      <w:r>
+        <w:rPr>
+          <w:color w:val="24292E"/>
+          <w:sz w:val="18"/>
+          <w:szCs w:val="18"/>
+        </w:rPr>
+        <w:br/>
+        <w:t xml:space="preserve">        </w:t>
+      </w:r>
+      <w:r>
+        <w:rPr>
+          <w:color w:val="6F42C1"/>
+          <w:sz w:val="18"/>
+          <w:szCs w:val="18"/>
+        </w:rPr>
+        <w:t>System</w:t>
+      </w:r>
+      <w:r>
+        <w:rPr>
+          <w:color w:val="24292E"/>
+          <w:sz w:val="18"/>
+          <w:szCs w:val="18"/>
+        </w:rPr>
+        <w:t>.</w:t>
+      </w:r>
+      <w:r>
+        <w:rPr>
+          <w:i/>
+          <w:iCs/>
+          <w:color w:val="005CC5"/>
+          <w:sz w:val="18"/>
+          <w:szCs w:val="18"/>
+        </w:rPr>
+        <w:t>out</w:t>
+      </w:r>
+      <w:r>
+        <w:rPr>
+          <w:color w:val="24292E"/>
+          <w:sz w:val="18"/>
+          <w:szCs w:val="18"/>
+        </w:rPr>
+        <w:t>.</w:t>
+      </w:r>
+      <w:r>
+        <w:rPr>
+          <w:color w:val="6F42C1"/>
+          <w:sz w:val="18"/>
+          <w:szCs w:val="18"/>
+        </w:rPr>
+        <w:t>println</w:t>
+      </w:r>
+      <w:r>
+        <w:rPr>
+          <w:color w:val="24292E"/>
+          <w:sz w:val="18"/>
+          <w:szCs w:val="18"/>
+        </w:rPr>
+        <w:t>(</w:t>
+      </w:r>
+      <w:r>
+        <w:rPr>
+          <w:color w:val="032F62"/>
+          <w:sz w:val="18"/>
+          <w:szCs w:val="18"/>
+        </w:rPr>
+        <w:t>"Thread started running.."</w:t>
+      </w:r>
+      <w:r>
+        <w:rPr>
+          <w:color w:val="24292E"/>
+          <w:sz w:val="18"/>
+          <w:szCs w:val="18"/>
+        </w:rPr>
+        <w:t>);</w:t>
+      </w:r>
+      <w:r>
+        <w:rPr>
+          <w:color w:val="24292E"/>
+          <w:sz w:val="18"/>
+          <w:szCs w:val="18"/>
+        </w:rPr>
+        <w:br/>
+        <w:t xml:space="preserve">    }</w:t>
+      </w:r>
+      <w:r>
+        <w:rPr>
+          <w:color w:val="24292E"/>
+          <w:sz w:val="18"/>
+          <w:szCs w:val="18"/>
+        </w:rPr>
+        <w:br/>
+        <w:t xml:space="preserve">    </w:t>
+      </w:r>
+      <w:r>
+        <w:rPr>
+          <w:color w:val="D73A49"/>
+          <w:sz w:val="18"/>
+          <w:szCs w:val="18"/>
+        </w:rPr>
+        <w:t xml:space="preserve">public static void </w:t>
+      </w:r>
+      <w:r>
+        <w:rPr>
+          <w:color w:val="6F42C1"/>
+          <w:sz w:val="18"/>
+          <w:szCs w:val="18"/>
+        </w:rPr>
+        <w:t>main</w:t>
+      </w:r>
+      <w:r>
+        <w:rPr>
+          <w:color w:val="24292E"/>
+          <w:sz w:val="18"/>
+          <w:szCs w:val="18"/>
+        </w:rPr>
+        <w:t>(</w:t>
+      </w:r>
+      <w:r>
+        <w:rPr>
+          <w:color w:val="6F42C1"/>
+          <w:sz w:val="18"/>
+          <w:szCs w:val="18"/>
+        </w:rPr>
+        <w:t xml:space="preserve">String </w:t>
+      </w:r>
+      <w:proofErr w:type="spellStart"/>
+      <w:r>
+        <w:rPr>
+          <w:color w:val="24292E"/>
+          <w:sz w:val="18"/>
+          <w:szCs w:val="18"/>
+        </w:rPr>
+        <w:t>args</w:t>
+      </w:r>
+      <w:proofErr w:type="spellEnd"/>
+      <w:r>
+        <w:rPr>
+          <w:color w:val="24292E"/>
+          <w:sz w:val="18"/>
+          <w:szCs w:val="18"/>
+        </w:rPr>
+        <w:t>[]) {</w:t>
+      </w:r>
+      <w:r>
+        <w:rPr>
+          <w:color w:val="24292E"/>
+          <w:sz w:val="18"/>
+          <w:szCs w:val="18"/>
+        </w:rPr>
+        <w:br/>
+        <w:t xml:space="preserve">        </w:t>
+      </w:r>
+      <w:proofErr w:type="spellStart"/>
+      <w:r>
+        <w:rPr>
+          <w:color w:val="6F42C1"/>
+          <w:sz w:val="18"/>
+          <w:szCs w:val="18"/>
+        </w:rPr>
+        <w:t>MyThread</w:t>
+      </w:r>
+      <w:proofErr w:type="spellEnd"/>
+      <w:r>
+        <w:rPr>
+          <w:color w:val="6F42C1"/>
+          <w:sz w:val="18"/>
+          <w:szCs w:val="18"/>
         </w:rPr>
         <w:t xml:space="preserve"> </w:t>
       </w:r>
+      <w:r>
+        <w:rPr>
+          <w:color w:val="005CC5"/>
+          <w:sz w:val="18"/>
+          <w:szCs w:val="18"/>
+        </w:rPr>
+        <w:t xml:space="preserve">mt </w:t>
+      </w:r>
+      <w:r>
+        <w:rPr>
+          <w:color w:val="D73A49"/>
+          <w:sz w:val="18"/>
+          <w:szCs w:val="18"/>
+        </w:rPr>
+        <w:t xml:space="preserve">= new </w:t>
+      </w:r>
       <w:proofErr w:type="spellStart"/>
       <w:r>
         <w:rPr>
-          <w:rFonts w:ascii="Consolas" w:eastAsia="Times New Roman" w:hAnsi="Consolas" w:cs="Times New Roman"/>
-          <w:color w:val="D4D4D4"/>
-          <w:sz w:val="21"/>
-          <w:szCs w:val="21"/>
-          <w:lang w:eastAsia="en-IE"/>
+          <w:color w:val="6F42C1"/>
+          <w:sz w:val="18"/>
+          <w:szCs w:val="18"/>
         </w:rPr>
         <w:t>MyThread</w:t>
       </w:r>
       <w:proofErr w:type="spellEnd"/>
       <w:r>
         <w:rPr>
-          <w:rFonts w:ascii="Consolas" w:eastAsia="Times New Roman" w:hAnsi="Consolas" w:cs="Times New Roman"/>
-          <w:color w:val="D4D4D4"/>
-          <w:sz w:val="21"/>
-          <w:szCs w:val="21"/>
-          <w:lang w:eastAsia="en-IE"/>
+          <w:color w:val="24292E"/>
+          <w:sz w:val="18"/>
+          <w:szCs w:val="18"/>
+        </w:rPr>
+        <w:t>();</w:t>
+      </w:r>
+      <w:r>
+        <w:rPr>
+          <w:color w:val="24292E"/>
+          <w:sz w:val="18"/>
+          <w:szCs w:val="18"/>
+        </w:rPr>
+        <w:br/>
+        <w:t xml:space="preserve">        </w:t>
+      </w:r>
+      <w:proofErr w:type="spellStart"/>
+      <w:r>
+        <w:rPr>
+          <w:color w:val="005CC5"/>
+          <w:sz w:val="18"/>
+          <w:szCs w:val="18"/>
+        </w:rPr>
+        <w:t>mt</w:t>
+      </w:r>
+      <w:r>
+        <w:rPr>
+          <w:color w:val="24292E"/>
+          <w:sz w:val="18"/>
+          <w:szCs w:val="18"/>
+        </w:rPr>
+        <w:t>.</w:t>
+      </w:r>
+      <w:r>
+        <w:rPr>
+          <w:color w:val="6F42C1"/>
+          <w:sz w:val="18"/>
+          <w:szCs w:val="18"/>
+        </w:rPr>
+        <w:t>start</w:t>
+      </w:r>
+      <w:proofErr w:type="spellEnd"/>
+      <w:r>
+        <w:rPr>
+          <w:color w:val="24292E"/>
+          <w:sz w:val="18"/>
+          <w:szCs w:val="18"/>
+        </w:rPr>
+        <w:t>();</w:t>
+      </w:r>
+      <w:r>
+        <w:rPr>
+          <w:color w:val="24292E"/>
+          <w:sz w:val="18"/>
+          <w:szCs w:val="18"/>
+        </w:rPr>
+        <w:br/>
+        <w:t xml:space="preserve">    }</w:t>
+      </w:r>
+      <w:r>
+        <w:rPr>
+          <w:color w:val="24292E"/>
+          <w:sz w:val="18"/>
+          <w:szCs w:val="18"/>
+        </w:rPr>
+        <w:br/>
+        <w:t>}</w:t>
+      </w:r>
+    </w:p>
+    <w:p/>
+    <w:p>
+      <w:r>
+        <w:t>The other way to create a thread is to declare a class that implements the Runnable interface.</w:t>
+      </w:r>
+    </w:p>
+    <w:p>
+      <w:pPr>
+        <w:pStyle w:val="HTMLPreformatted"/>
+        <w:shd w:val="clear" w:color="auto" w:fill="FFFFFF"/>
+        <w:rPr>
+          <w:color w:val="24292E"/>
+          <w:sz w:val="18"/>
+          <w:szCs w:val="18"/>
+        </w:rPr>
+      </w:pPr>
+      <w:r>
+        <w:rPr>
+          <w:color w:val="D73A49"/>
+          <w:sz w:val="18"/>
+          <w:szCs w:val="18"/>
+        </w:rPr>
+        <w:t xml:space="preserve">public void </w:t>
+      </w:r>
+      <w:proofErr w:type="gramStart"/>
+      <w:r>
+        <w:rPr>
+          <w:color w:val="6F42C1"/>
+          <w:sz w:val="18"/>
+          <w:szCs w:val="18"/>
+        </w:rPr>
+        <w:t>run</w:t>
+      </w:r>
+      <w:r>
+        <w:rPr>
+          <w:color w:val="24292E"/>
+          <w:sz w:val="18"/>
+          <w:szCs w:val="18"/>
+        </w:rPr>
+        <w:t>(</w:t>
+      </w:r>
+      <w:proofErr w:type="gramEnd"/>
+      <w:r>
+        <w:rPr>
+          <w:color w:val="24292E"/>
+          <w:sz w:val="18"/>
+          <w:szCs w:val="18"/>
+        </w:rPr>
+        <w:t>) {</w:t>
+      </w:r>
+      <w:r>
+        <w:rPr>
+          <w:color w:val="24292E"/>
+          <w:sz w:val="18"/>
+          <w:szCs w:val="18"/>
+        </w:rPr>
+        <w:br/>
+        <w:t xml:space="preserve">    </w:t>
+      </w:r>
+      <w:r>
+        <w:rPr>
+          <w:color w:val="6F42C1"/>
+          <w:sz w:val="18"/>
+          <w:szCs w:val="18"/>
+        </w:rPr>
+        <w:t>System</w:t>
+      </w:r>
+      <w:r>
+        <w:rPr>
+          <w:color w:val="24292E"/>
+          <w:sz w:val="18"/>
+          <w:szCs w:val="18"/>
+        </w:rPr>
+        <w:t>.</w:t>
+      </w:r>
+      <w:r>
+        <w:rPr>
+          <w:i/>
+          <w:iCs/>
+          <w:color w:val="005CC5"/>
+          <w:sz w:val="18"/>
+          <w:szCs w:val="18"/>
+        </w:rPr>
+        <w:t>out</w:t>
+      </w:r>
+      <w:r>
+        <w:rPr>
+          <w:color w:val="24292E"/>
+          <w:sz w:val="18"/>
+          <w:szCs w:val="18"/>
+        </w:rPr>
+        <w:t>.</w:t>
+      </w:r>
+      <w:r>
+        <w:rPr>
+          <w:color w:val="6F42C1"/>
+          <w:sz w:val="18"/>
+          <w:szCs w:val="18"/>
+        </w:rPr>
+        <w:t>println</w:t>
+      </w:r>
+      <w:r>
+        <w:rPr>
+          <w:color w:val="24292E"/>
+          <w:sz w:val="18"/>
+          <w:szCs w:val="18"/>
+        </w:rPr>
+        <w:t>(</w:t>
+      </w:r>
+      <w:r>
+        <w:rPr>
+          <w:color w:val="032F62"/>
+          <w:sz w:val="18"/>
+          <w:szCs w:val="18"/>
+        </w:rPr>
+        <w:t>"Thread started running.."</w:t>
+      </w:r>
+      <w:r>
+        <w:rPr>
+          <w:color w:val="24292E"/>
+          <w:sz w:val="18"/>
+          <w:szCs w:val="18"/>
+        </w:rPr>
+        <w:t>);</w:t>
+      </w:r>
+      <w:r>
+        <w:rPr>
+          <w:color w:val="24292E"/>
+          <w:sz w:val="18"/>
+          <w:szCs w:val="18"/>
+        </w:rPr>
+        <w:br/>
+        <w:t>}</w:t>
+      </w:r>
+      <w:r>
+        <w:rPr>
+          <w:color w:val="24292E"/>
+          <w:sz w:val="18"/>
+          <w:szCs w:val="18"/>
+        </w:rPr>
+        <w:br/>
+      </w:r>
+      <w:r>
+        <w:rPr>
+          <w:color w:val="D73A49"/>
+          <w:sz w:val="18"/>
+          <w:szCs w:val="18"/>
+        </w:rPr>
+        <w:t xml:space="preserve">public static void </w:t>
+      </w:r>
+      <w:r>
+        <w:rPr>
+          <w:color w:val="6F42C1"/>
+          <w:sz w:val="18"/>
+          <w:szCs w:val="18"/>
+        </w:rPr>
+        <w:t>main</w:t>
+      </w:r>
+      <w:r>
+        <w:rPr>
+          <w:color w:val="24292E"/>
+          <w:sz w:val="18"/>
+          <w:szCs w:val="18"/>
+        </w:rPr>
+        <w:t>(</w:t>
+      </w:r>
+      <w:r>
+        <w:rPr>
+          <w:color w:val="6F42C1"/>
+          <w:sz w:val="18"/>
+          <w:szCs w:val="18"/>
+        </w:rPr>
+        <w:t xml:space="preserve">String </w:t>
+      </w:r>
+      <w:proofErr w:type="spellStart"/>
+      <w:r>
+        <w:rPr>
+          <w:color w:val="24292E"/>
+          <w:sz w:val="18"/>
+          <w:szCs w:val="18"/>
+        </w:rPr>
+        <w:t>args</w:t>
+      </w:r>
+      <w:proofErr w:type="spellEnd"/>
+      <w:r>
+        <w:rPr>
+          <w:color w:val="24292E"/>
+          <w:sz w:val="18"/>
+          <w:szCs w:val="18"/>
+        </w:rPr>
+        <w:t>[]) {</w:t>
+      </w:r>
+      <w:r>
+        <w:rPr>
+          <w:color w:val="24292E"/>
+          <w:sz w:val="18"/>
+          <w:szCs w:val="18"/>
+        </w:rPr>
+        <w:br/>
+        <w:t xml:space="preserve">    </w:t>
+      </w:r>
+      <w:proofErr w:type="spellStart"/>
+      <w:r>
+        <w:rPr>
+          <w:color w:val="24292E"/>
+          <w:sz w:val="18"/>
+          <w:szCs w:val="18"/>
+        </w:rPr>
+        <w:t>MyThread</w:t>
+      </w:r>
+      <w:proofErr w:type="spellEnd"/>
+      <w:r>
+        <w:rPr>
+          <w:color w:val="24292E"/>
+          <w:sz w:val="18"/>
+          <w:szCs w:val="18"/>
         </w:rPr>
         <w:t xml:space="preserve"> </w:t>
       </w:r>
       <w:r>
         <w:rPr>
-          <w:rFonts w:ascii="Consolas" w:eastAsia="Times New Roman" w:hAnsi="Consolas" w:cs="Times New Roman"/>
-          <w:color w:val="569CD6"/>
-          <w:sz w:val="21"/>
-          <w:szCs w:val="21"/>
-          <w:lang w:eastAsia="en-IE"/>
-        </w:rPr>
-        <w:t>extends</w:t>
-      </w:r>
-      <w:r>
-        <w:rPr>
-          <w:rFonts w:ascii="Consolas" w:eastAsia="Times New Roman" w:hAnsi="Consolas" w:cs="Times New Roman"/>
-          <w:color w:val="D4D4D4"/>
-          <w:sz w:val="21"/>
-          <w:szCs w:val="21"/>
-          <w:lang w:eastAsia="en-IE"/>
-        </w:rPr>
-        <w:t xml:space="preserve"> Thread{</w:t>
-      </w:r>
-    </w:p>
-    <w:p>
-      <w:pPr>
-        <w:shd w:val="clear" w:color="auto" w:fill="1E1E1E"/>
-        <w:spacing w:after="0" w:line="285" w:lineRule="atLeast"/>
-        <w:rPr>
-          <w:rFonts w:ascii="Consolas" w:eastAsia="Times New Roman" w:hAnsi="Consolas" w:cs="Times New Roman"/>
-          <w:color w:val="D4D4D4"/>
-          <w:sz w:val="21"/>
-          <w:szCs w:val="21"/>
-          <w:lang w:eastAsia="en-IE"/>
-        </w:rPr>
-      </w:pPr>
-      <w:r>
-        <w:rPr>
-          <w:rFonts w:ascii="Consolas" w:eastAsia="Times New Roman" w:hAnsi="Consolas" w:cs="Times New Roman"/>
-          <w:color w:val="D4D4D4"/>
-          <w:sz w:val="21"/>
-          <w:szCs w:val="21"/>
-          <w:lang w:eastAsia="en-IE"/>
-        </w:rPr>
-        <w:t>     </w:t>
-      </w:r>
-      <w:r>
-        <w:rPr>
-          <w:rFonts w:ascii="Consolas" w:eastAsia="Times New Roman" w:hAnsi="Consolas" w:cs="Times New Roman"/>
-          <w:color w:val="569CD6"/>
-          <w:sz w:val="21"/>
-          <w:szCs w:val="21"/>
-          <w:lang w:eastAsia="en-IE"/>
-        </w:rPr>
-        <w:t>public</w:t>
-      </w:r>
-      <w:r>
-        <w:rPr>
-          <w:rFonts w:ascii="Consolas" w:eastAsia="Times New Roman" w:hAnsi="Consolas" w:cs="Times New Roman"/>
-          <w:color w:val="D4D4D4"/>
-          <w:sz w:val="21"/>
-          <w:szCs w:val="21"/>
-          <w:lang w:eastAsia="en-IE"/>
-        </w:rPr>
-        <w:t xml:space="preserve"> </w:t>
-      </w:r>
-      <w:r>
-        <w:rPr>
-          <w:rFonts w:ascii="Consolas" w:eastAsia="Times New Roman" w:hAnsi="Consolas" w:cs="Times New Roman"/>
-          <w:color w:val="569CD6"/>
-          <w:sz w:val="21"/>
-          <w:szCs w:val="21"/>
-          <w:lang w:eastAsia="en-IE"/>
-        </w:rPr>
-        <w:t>void</w:t>
-      </w:r>
-      <w:r>
-        <w:rPr>
-          <w:rFonts w:ascii="Consolas" w:eastAsia="Times New Roman" w:hAnsi="Consolas" w:cs="Times New Roman"/>
-          <w:color w:val="D4D4D4"/>
-          <w:sz w:val="21"/>
-          <w:szCs w:val="21"/>
-          <w:lang w:eastAsia="en-IE"/>
-        </w:rPr>
-        <w:t xml:space="preserve"> run(){</w:t>
-      </w:r>
-    </w:p>
-    <w:p>
-      <w:pPr>
-        <w:shd w:val="clear" w:color="auto" w:fill="1E1E1E"/>
-        <w:spacing w:after="0" w:line="285" w:lineRule="atLeast"/>
-        <w:rPr>
-          <w:rFonts w:ascii="Consolas" w:eastAsia="Times New Roman" w:hAnsi="Consolas" w:cs="Times New Roman"/>
-          <w:color w:val="D4D4D4"/>
-          <w:sz w:val="21"/>
-          <w:szCs w:val="21"/>
-          <w:lang w:eastAsia="en-IE"/>
-        </w:rPr>
-      </w:pPr>
-      <w:r>
-        <w:rPr>
-          <w:rFonts w:ascii="Consolas" w:eastAsia="Times New Roman" w:hAnsi="Consolas" w:cs="Times New Roman"/>
-          <w:color w:val="D4D4D4"/>
-          <w:sz w:val="21"/>
-          <w:szCs w:val="21"/>
-          <w:lang w:eastAsia="en-IE"/>
-        </w:rPr>
-        <w:t>      System.out.println(</w:t>
-      </w:r>
-      <w:r>
-        <w:rPr>
-          <w:rFonts w:ascii="Consolas" w:eastAsia="Times New Roman" w:hAnsi="Consolas" w:cs="Times New Roman"/>
-          <w:color w:val="CE9178"/>
-          <w:sz w:val="21"/>
-          <w:szCs w:val="21"/>
-          <w:lang w:eastAsia="en-IE"/>
-        </w:rPr>
-        <w:t xml:space="preserve">"Thread started </w:t>
-      </w:r>
-      <w:proofErr w:type="gramStart"/>
-      <w:r>
-        <w:rPr>
-          <w:rFonts w:ascii="Consolas" w:eastAsia="Times New Roman" w:hAnsi="Consolas" w:cs="Times New Roman"/>
-          <w:color w:val="CE9178"/>
-          <w:sz w:val="21"/>
-          <w:szCs w:val="21"/>
-          <w:lang w:eastAsia="en-IE"/>
-        </w:rPr>
-        <w:t>running..</w:t>
-      </w:r>
-      <w:proofErr w:type="gramEnd"/>
-      <w:r>
-        <w:rPr>
-          <w:rFonts w:ascii="Consolas" w:eastAsia="Times New Roman" w:hAnsi="Consolas" w:cs="Times New Roman"/>
-          <w:color w:val="CE9178"/>
-          <w:sz w:val="21"/>
-          <w:szCs w:val="21"/>
-          <w:lang w:eastAsia="en-IE"/>
-        </w:rPr>
-        <w:t>"</w:t>
-      </w:r>
-      <w:r>
-        <w:rPr>
-          <w:rFonts w:ascii="Consolas" w:eastAsia="Times New Roman" w:hAnsi="Consolas" w:cs="Times New Roman"/>
-          <w:color w:val="D4D4D4"/>
-          <w:sz w:val="21"/>
-          <w:szCs w:val="21"/>
-          <w:lang w:eastAsia="en-IE"/>
+          <w:color w:val="005CC5"/>
+          <w:sz w:val="18"/>
+          <w:szCs w:val="18"/>
+        </w:rPr>
+        <w:t xml:space="preserve">mt </w:t>
+      </w:r>
+      <w:r>
+        <w:rPr>
+          <w:color w:val="D73A49"/>
+          <w:sz w:val="18"/>
+          <w:szCs w:val="18"/>
+        </w:rPr>
+        <w:t xml:space="preserve">= new </w:t>
+      </w:r>
+      <w:proofErr w:type="spellStart"/>
+      <w:r>
+        <w:rPr>
+          <w:color w:val="24292E"/>
+          <w:sz w:val="18"/>
+          <w:szCs w:val="18"/>
+        </w:rPr>
+        <w:t>MyThread</w:t>
+      </w:r>
+      <w:proofErr w:type="spellEnd"/>
+      <w:r>
+        <w:rPr>
+          <w:color w:val="24292E"/>
+          <w:sz w:val="18"/>
+          <w:szCs w:val="18"/>
+        </w:rPr>
+        <w:t>();</w:t>
+      </w:r>
+      <w:r>
+        <w:rPr>
+          <w:color w:val="24292E"/>
+          <w:sz w:val="18"/>
+          <w:szCs w:val="18"/>
+        </w:rPr>
+        <w:br/>
+        <w:t xml:space="preserve">    </w:t>
+      </w:r>
+      <w:r>
+        <w:rPr>
+          <w:color w:val="6F42C1"/>
+          <w:sz w:val="18"/>
+          <w:szCs w:val="18"/>
+        </w:rPr>
+        <w:t xml:space="preserve">Thread </w:t>
+      </w:r>
+      <w:r>
+        <w:rPr>
+          <w:color w:val="005CC5"/>
+          <w:sz w:val="18"/>
+          <w:szCs w:val="18"/>
+        </w:rPr>
+        <w:t xml:space="preserve">t </w:t>
+      </w:r>
+      <w:r>
+        <w:rPr>
+          <w:color w:val="D73A49"/>
+          <w:sz w:val="18"/>
+          <w:szCs w:val="18"/>
+        </w:rPr>
+        <w:t xml:space="preserve">= new </w:t>
+      </w:r>
+      <w:r>
+        <w:rPr>
+          <w:color w:val="6F42C1"/>
+          <w:sz w:val="18"/>
+          <w:szCs w:val="18"/>
+        </w:rPr>
+        <w:t>Thread</w:t>
+      </w:r>
+      <w:r>
+        <w:rPr>
+          <w:color w:val="24292E"/>
+          <w:sz w:val="18"/>
+          <w:szCs w:val="18"/>
+        </w:rPr>
+        <w:t>(</w:t>
+      </w:r>
+      <w:r>
+        <w:rPr>
+          <w:color w:val="005CC5"/>
+          <w:sz w:val="18"/>
+          <w:szCs w:val="18"/>
+        </w:rPr>
+        <w:t>mt</w:t>
+      </w:r>
+      <w:r>
+        <w:rPr>
+          <w:color w:val="24292E"/>
+          <w:sz w:val="18"/>
+          <w:szCs w:val="18"/>
         </w:rPr>
         <w:t>);</w:t>
       </w:r>
-    </w:p>
-    <w:p>
-      <w:pPr>
-        <w:shd w:val="clear" w:color="auto" w:fill="1E1E1E"/>
-        <w:spacing w:after="0" w:line="285" w:lineRule="atLeast"/>
-        <w:rPr>
-          <w:rFonts w:ascii="Consolas" w:eastAsia="Times New Roman" w:hAnsi="Consolas" w:cs="Times New Roman"/>
-          <w:color w:val="D4D4D4"/>
-          <w:sz w:val="21"/>
-          <w:szCs w:val="21"/>
-          <w:lang w:eastAsia="en-IE"/>
-        </w:rPr>
-      </w:pPr>
-      <w:r>
-        <w:rPr>
-          <w:rFonts w:ascii="Consolas" w:eastAsia="Times New Roman" w:hAnsi="Consolas" w:cs="Times New Roman"/>
-          <w:color w:val="D4D4D4"/>
-          <w:sz w:val="21"/>
-          <w:szCs w:val="21"/>
-          <w:lang w:eastAsia="en-IE"/>
-        </w:rPr>
-        <w:t>     }</w:t>
-      </w:r>
-    </w:p>
-    <w:p>
-      <w:pPr>
-        <w:shd w:val="clear" w:color="auto" w:fill="1E1E1E"/>
-        <w:spacing w:after="0" w:line="285" w:lineRule="atLeast"/>
-        <w:rPr>
-          <w:rFonts w:ascii="Consolas" w:eastAsia="Times New Roman" w:hAnsi="Consolas" w:cs="Times New Roman"/>
-          <w:color w:val="D4D4D4"/>
-          <w:sz w:val="21"/>
-          <w:szCs w:val="21"/>
-          <w:lang w:eastAsia="en-IE"/>
-        </w:rPr>
-      </w:pPr>
-      <w:r>
-        <w:rPr>
-          <w:rFonts w:ascii="Consolas" w:eastAsia="Times New Roman" w:hAnsi="Consolas" w:cs="Times New Roman"/>
-          <w:color w:val="D4D4D4"/>
-          <w:sz w:val="21"/>
-          <w:szCs w:val="21"/>
-          <w:lang w:eastAsia="en-IE"/>
-        </w:rPr>
-        <w:t>     </w:t>
-      </w:r>
-      <w:r>
-        <w:rPr>
-          <w:rFonts w:ascii="Consolas" w:eastAsia="Times New Roman" w:hAnsi="Consolas" w:cs="Times New Roman"/>
-          <w:color w:val="569CD6"/>
-          <w:sz w:val="21"/>
-          <w:szCs w:val="21"/>
-          <w:lang w:eastAsia="en-IE"/>
-        </w:rPr>
-        <w:t>public</w:t>
-      </w:r>
-      <w:r>
-        <w:rPr>
-          <w:rFonts w:ascii="Consolas" w:eastAsia="Times New Roman" w:hAnsi="Consolas" w:cs="Times New Roman"/>
-          <w:color w:val="D4D4D4"/>
-          <w:sz w:val="21"/>
-          <w:szCs w:val="21"/>
-          <w:lang w:eastAsia="en-IE"/>
-        </w:rPr>
-        <w:t xml:space="preserve"> </w:t>
-      </w:r>
-      <w:r>
-        <w:rPr>
-          <w:rFonts w:ascii="Consolas" w:eastAsia="Times New Roman" w:hAnsi="Consolas" w:cs="Times New Roman"/>
-          <w:color w:val="569CD6"/>
-          <w:sz w:val="21"/>
-          <w:szCs w:val="21"/>
-          <w:lang w:eastAsia="en-IE"/>
-        </w:rPr>
-        <w:t>static</w:t>
-      </w:r>
-      <w:r>
-        <w:rPr>
-          <w:rFonts w:ascii="Consolas" w:eastAsia="Times New Roman" w:hAnsi="Consolas" w:cs="Times New Roman"/>
-          <w:color w:val="D4D4D4"/>
-          <w:sz w:val="21"/>
-          <w:szCs w:val="21"/>
-          <w:lang w:eastAsia="en-IE"/>
-        </w:rPr>
-        <w:t xml:space="preserve"> </w:t>
-      </w:r>
-      <w:r>
-        <w:rPr>
-          <w:rFonts w:ascii="Consolas" w:eastAsia="Times New Roman" w:hAnsi="Consolas" w:cs="Times New Roman"/>
-          <w:color w:val="569CD6"/>
-          <w:sz w:val="21"/>
-          <w:szCs w:val="21"/>
-          <w:lang w:eastAsia="en-IE"/>
-        </w:rPr>
-        <w:t>void</w:t>
-      </w:r>
-      <w:r>
-        <w:rPr>
-          <w:rFonts w:ascii="Consolas" w:eastAsia="Times New Roman" w:hAnsi="Consolas" w:cs="Times New Roman"/>
-          <w:color w:val="D4D4D4"/>
-          <w:sz w:val="21"/>
-          <w:szCs w:val="21"/>
-          <w:lang w:eastAsia="en-IE"/>
-        </w:rPr>
-        <w:t xml:space="preserve"> main( </w:t>
-      </w:r>
-      <w:r>
-        <w:rPr>
-          <w:rFonts w:ascii="Consolas" w:eastAsia="Times New Roman" w:hAnsi="Consolas" w:cs="Times New Roman"/>
-          <w:color w:val="569CD6"/>
-          <w:sz w:val="21"/>
-          <w:szCs w:val="21"/>
-          <w:lang w:eastAsia="en-IE"/>
-        </w:rPr>
-        <w:t>String</w:t>
-      </w:r>
-      <w:r>
-        <w:rPr>
-          <w:rFonts w:ascii="Consolas" w:eastAsia="Times New Roman" w:hAnsi="Consolas" w:cs="Times New Roman"/>
-          <w:color w:val="D4D4D4"/>
-          <w:sz w:val="21"/>
-          <w:szCs w:val="21"/>
-          <w:lang w:eastAsia="en-IE"/>
-        </w:rPr>
-        <w:t xml:space="preserve"> </w:t>
+      <w:r>
+        <w:rPr>
+          <w:color w:val="24292E"/>
+          <w:sz w:val="18"/>
+          <w:szCs w:val="18"/>
+        </w:rPr>
+        <w:br/>
+        <w:t xml:space="preserve">    </w:t>
       </w:r>
       <w:proofErr w:type="spellStart"/>
       <w:r>
         <w:rPr>
-          <w:rFonts w:ascii="Consolas" w:eastAsia="Times New Roman" w:hAnsi="Consolas" w:cs="Times New Roman"/>
-          <w:color w:val="D4D4D4"/>
-          <w:sz w:val="21"/>
-          <w:szCs w:val="21"/>
-          <w:lang w:eastAsia="en-IE"/>
-        </w:rPr>
-        <w:t>args</w:t>
+          <w:color w:val="005CC5"/>
+          <w:sz w:val="18"/>
+          <w:szCs w:val="18"/>
+        </w:rPr>
+        <w:t>t</w:t>
+      </w:r>
+      <w:r>
+        <w:rPr>
+          <w:color w:val="24292E"/>
+          <w:sz w:val="18"/>
+          <w:szCs w:val="18"/>
+        </w:rPr>
+        <w:t>.</w:t>
+      </w:r>
+      <w:r>
+        <w:rPr>
+          <w:color w:val="6F42C1"/>
+          <w:sz w:val="18"/>
+          <w:szCs w:val="18"/>
+        </w:rPr>
+        <w:t>start</w:t>
       </w:r>
       <w:proofErr w:type="spellEnd"/>
       <w:r>
         <w:rPr>
-          <w:rFonts w:ascii="Consolas" w:eastAsia="Times New Roman" w:hAnsi="Consolas" w:cs="Times New Roman"/>
-          <w:color w:val="D4D4D4"/>
-          <w:sz w:val="21"/>
-          <w:szCs w:val="21"/>
-          <w:lang w:eastAsia="en-IE"/>
-        </w:rPr>
-        <w:t>[] ){</w:t>
-      </w:r>
-    </w:p>
-    <w:p>
-      <w:pPr>
-        <w:shd w:val="clear" w:color="auto" w:fill="1E1E1E"/>
-        <w:spacing w:after="0" w:line="285" w:lineRule="atLeast"/>
-        <w:rPr>
-          <w:rFonts w:ascii="Consolas" w:eastAsia="Times New Roman" w:hAnsi="Consolas" w:cs="Times New Roman"/>
-          <w:color w:val="D4D4D4"/>
-          <w:sz w:val="21"/>
-          <w:szCs w:val="21"/>
-          <w:lang w:eastAsia="en-IE"/>
-        </w:rPr>
-      </w:pPr>
-      <w:r>
-        <w:rPr>
-          <w:rFonts w:ascii="Consolas" w:eastAsia="Times New Roman" w:hAnsi="Consolas" w:cs="Times New Roman"/>
-          <w:color w:val="D4D4D4"/>
-          <w:sz w:val="21"/>
-          <w:szCs w:val="21"/>
-          <w:lang w:eastAsia="en-IE"/>
-        </w:rPr>
-        <w:t xml:space="preserve">        </w:t>
-      </w:r>
-      <w:proofErr w:type="spellStart"/>
-      <w:r>
-        <w:rPr>
-          <w:rFonts w:ascii="Consolas" w:eastAsia="Times New Roman" w:hAnsi="Consolas" w:cs="Times New Roman"/>
-          <w:color w:val="569CD6"/>
-          <w:sz w:val="21"/>
-          <w:szCs w:val="21"/>
-          <w:lang w:eastAsia="en-IE"/>
-        </w:rPr>
-        <w:t>MyThread</w:t>
-      </w:r>
-      <w:proofErr w:type="spellEnd"/>
-      <w:r>
-        <w:rPr>
-          <w:rFonts w:ascii="Consolas" w:eastAsia="Times New Roman" w:hAnsi="Consolas" w:cs="Times New Roman"/>
-          <w:color w:val="D4D4D4"/>
-          <w:sz w:val="21"/>
-          <w:szCs w:val="21"/>
-          <w:lang w:eastAsia="en-IE"/>
-        </w:rPr>
-        <w:t xml:space="preserve"> mt = </w:t>
-      </w:r>
-      <w:r>
-        <w:rPr>
-          <w:rFonts w:ascii="Consolas" w:eastAsia="Times New Roman" w:hAnsi="Consolas" w:cs="Times New Roman"/>
-          <w:color w:val="569CD6"/>
-          <w:sz w:val="21"/>
-          <w:szCs w:val="21"/>
-          <w:lang w:eastAsia="en-IE"/>
-        </w:rPr>
-        <w:t>new</w:t>
-      </w:r>
-      <w:r>
-        <w:rPr>
-          <w:rFonts w:ascii="Consolas" w:eastAsia="Times New Roman" w:hAnsi="Consolas" w:cs="Times New Roman"/>
-          <w:color w:val="D4D4D4"/>
-          <w:sz w:val="21"/>
-          <w:szCs w:val="21"/>
-          <w:lang w:eastAsia="en-IE"/>
-        </w:rPr>
-        <w:t xml:space="preserve">  </w:t>
-      </w:r>
-      <w:proofErr w:type="spellStart"/>
-      <w:r>
-        <w:rPr>
-          <w:rFonts w:ascii="Consolas" w:eastAsia="Times New Roman" w:hAnsi="Consolas" w:cs="Times New Roman"/>
-          <w:color w:val="D4D4D4"/>
-          <w:sz w:val="21"/>
-          <w:szCs w:val="21"/>
-          <w:lang w:eastAsia="en-IE"/>
-        </w:rPr>
-        <w:t>MyThread</w:t>
-      </w:r>
-      <w:proofErr w:type="spellEnd"/>
-      <w:r>
-        <w:rPr>
-          <w:rFonts w:ascii="Consolas" w:eastAsia="Times New Roman" w:hAnsi="Consolas" w:cs="Times New Roman"/>
-          <w:color w:val="D4D4D4"/>
-          <w:sz w:val="21"/>
-          <w:szCs w:val="21"/>
-          <w:lang w:eastAsia="en-IE"/>
-        </w:rPr>
-        <w:t>(</w:t>
-      </w:r>
-      <w:proofErr w:type="gramStart"/>
-      <w:r>
-        <w:rPr>
-          <w:rFonts w:ascii="Consolas" w:eastAsia="Times New Roman" w:hAnsi="Consolas" w:cs="Times New Roman"/>
-          <w:color w:val="D4D4D4"/>
-          <w:sz w:val="21"/>
-          <w:szCs w:val="21"/>
-          <w:lang w:eastAsia="en-IE"/>
-        </w:rPr>
-        <w:t>);</w:t>
-      </w:r>
-      <w:proofErr w:type="gramEnd"/>
-    </w:p>
-    <w:p>
-      <w:pPr>
-        <w:shd w:val="clear" w:color="auto" w:fill="1E1E1E"/>
-        <w:spacing w:after="0" w:line="285" w:lineRule="atLeast"/>
-        <w:rPr>
-          <w:rFonts w:ascii="Consolas" w:eastAsia="Times New Roman" w:hAnsi="Consolas" w:cs="Times New Roman"/>
-          <w:color w:val="D4D4D4"/>
-          <w:sz w:val="21"/>
-          <w:szCs w:val="21"/>
-          <w:lang w:eastAsia="en-IE"/>
-        </w:rPr>
-      </w:pPr>
-      <w:r>
-        <w:rPr>
-          <w:rFonts w:ascii="Consolas" w:eastAsia="Times New Roman" w:hAnsi="Consolas" w:cs="Times New Roman"/>
-          <w:color w:val="D4D4D4"/>
-          <w:sz w:val="21"/>
-          <w:szCs w:val="21"/>
-          <w:lang w:eastAsia="en-IE"/>
-        </w:rPr>
-        <w:t xml:space="preserve">        </w:t>
-      </w:r>
-      <w:proofErr w:type="spellStart"/>
-      <w:r>
-        <w:rPr>
-          <w:rFonts w:ascii="Consolas" w:eastAsia="Times New Roman" w:hAnsi="Consolas" w:cs="Times New Roman"/>
-          <w:color w:val="D4D4D4"/>
-          <w:sz w:val="21"/>
-          <w:szCs w:val="21"/>
-          <w:lang w:eastAsia="en-IE"/>
-        </w:rPr>
-        <w:t>mt.start</w:t>
-      </w:r>
-      <w:proofErr w:type="spellEnd"/>
-      <w:r>
-        <w:rPr>
-          <w:rFonts w:ascii="Consolas" w:eastAsia="Times New Roman" w:hAnsi="Consolas" w:cs="Times New Roman"/>
-          <w:color w:val="D4D4D4"/>
-          <w:sz w:val="21"/>
-          <w:szCs w:val="21"/>
-          <w:lang w:eastAsia="en-IE"/>
-        </w:rPr>
-        <w:t>(</w:t>
-      </w:r>
-      <w:proofErr w:type="gramStart"/>
-      <w:r>
-        <w:rPr>
-          <w:rFonts w:ascii="Consolas" w:eastAsia="Times New Roman" w:hAnsi="Consolas" w:cs="Times New Roman"/>
-          <w:color w:val="D4D4D4"/>
-          <w:sz w:val="21"/>
-          <w:szCs w:val="21"/>
-          <w:lang w:eastAsia="en-IE"/>
-        </w:rPr>
-        <w:t>);</w:t>
-      </w:r>
-      <w:proofErr w:type="gramEnd"/>
-    </w:p>
-    <w:p>
-      <w:pPr>
-        <w:shd w:val="clear" w:color="auto" w:fill="1E1E1E"/>
-        <w:spacing w:after="0" w:line="285" w:lineRule="atLeast"/>
-        <w:rPr>
-          <w:rFonts w:ascii="Consolas" w:eastAsia="Times New Roman" w:hAnsi="Consolas" w:cs="Times New Roman"/>
-          <w:color w:val="D4D4D4"/>
-          <w:sz w:val="21"/>
-          <w:szCs w:val="21"/>
-          <w:lang w:eastAsia="en-IE"/>
-        </w:rPr>
-      </w:pPr>
-      <w:r>
-        <w:rPr>
-          <w:rFonts w:ascii="Consolas" w:eastAsia="Times New Roman" w:hAnsi="Consolas" w:cs="Times New Roman"/>
-          <w:color w:val="D4D4D4"/>
-          <w:sz w:val="21"/>
-          <w:szCs w:val="21"/>
-          <w:lang w:eastAsia="en-IE"/>
-        </w:rPr>
-        <w:t>     }</w:t>
-      </w:r>
-    </w:p>
-    <w:p>
-      <w:pPr>
-        <w:shd w:val="clear" w:color="auto" w:fill="1E1E1E"/>
-        <w:spacing w:after="0" w:line="285" w:lineRule="atLeast"/>
-        <w:rPr>
-          <w:rFonts w:ascii="Consolas" w:eastAsia="Times New Roman" w:hAnsi="Consolas" w:cs="Times New Roman"/>
-          <w:color w:val="D4D4D4"/>
-          <w:sz w:val="21"/>
-          <w:szCs w:val="21"/>
-          <w:lang w:eastAsia="en-IE"/>
-        </w:rPr>
-      </w:pPr>
-      <w:r>
-        <w:rPr>
-          <w:rFonts w:ascii="Consolas" w:eastAsia="Times New Roman" w:hAnsi="Consolas" w:cs="Times New Roman"/>
-          <w:color w:val="D4D4D4"/>
-          <w:sz w:val="21"/>
-          <w:szCs w:val="21"/>
-          <w:lang w:eastAsia="en-IE"/>
-        </w:rPr>
-        <w:t>}</w:t>
-      </w:r>
-    </w:p>
-    <w:p/>
-    <w:p>
-      <w:r>
-        <w:t>The other way to create a thread is to declare a class that implements the Runnable interface.</w:t>
-      </w:r>
-    </w:p>
-    <w:p>
-      <w:pPr>
-        <w:shd w:val="clear" w:color="auto" w:fill="1E1E1E"/>
-        <w:spacing w:after="0" w:line="285" w:lineRule="atLeast"/>
-        <w:rPr>
-          <w:rFonts w:ascii="Consolas" w:eastAsia="Times New Roman" w:hAnsi="Consolas" w:cs="Times New Roman"/>
-          <w:color w:val="D4D4D4"/>
-          <w:sz w:val="21"/>
-          <w:szCs w:val="21"/>
-          <w:lang w:eastAsia="en-IE"/>
-        </w:rPr>
-      </w:pPr>
-      <w:r>
-        <w:rPr>
-          <w:rFonts w:ascii="Consolas" w:eastAsia="Times New Roman" w:hAnsi="Consolas" w:cs="Times New Roman"/>
-          <w:color w:val="569CD6"/>
-          <w:sz w:val="21"/>
-          <w:szCs w:val="21"/>
-          <w:lang w:eastAsia="en-IE"/>
-        </w:rPr>
-        <w:t>public</w:t>
-      </w:r>
-      <w:r>
-        <w:rPr>
-          <w:rFonts w:ascii="Consolas" w:eastAsia="Times New Roman" w:hAnsi="Consolas" w:cs="Times New Roman"/>
-          <w:color w:val="D4D4D4"/>
-          <w:sz w:val="21"/>
-          <w:szCs w:val="21"/>
-          <w:lang w:eastAsia="en-IE"/>
-        </w:rPr>
-        <w:t xml:space="preserve"> </w:t>
-      </w:r>
-      <w:r>
-        <w:rPr>
-          <w:rFonts w:ascii="Consolas" w:eastAsia="Times New Roman" w:hAnsi="Consolas" w:cs="Times New Roman"/>
-          <w:color w:val="569CD6"/>
-          <w:sz w:val="21"/>
-          <w:szCs w:val="21"/>
-          <w:lang w:eastAsia="en-IE"/>
-        </w:rPr>
-        <w:t>void</w:t>
-      </w:r>
-      <w:r>
-        <w:rPr>
-          <w:rFonts w:ascii="Consolas" w:eastAsia="Times New Roman" w:hAnsi="Consolas" w:cs="Times New Roman"/>
-          <w:color w:val="D4D4D4"/>
-          <w:sz w:val="21"/>
-          <w:szCs w:val="21"/>
-          <w:lang w:eastAsia="en-IE"/>
-        </w:rPr>
-        <w:t xml:space="preserve"> run() {</w:t>
-      </w:r>
-    </w:p>
-    <w:p>
-      <w:pPr>
-        <w:shd w:val="clear" w:color="auto" w:fill="1E1E1E"/>
-        <w:spacing w:after="0" w:line="285" w:lineRule="atLeast"/>
-        <w:rPr>
-          <w:rFonts w:ascii="Consolas" w:eastAsia="Times New Roman" w:hAnsi="Consolas" w:cs="Times New Roman"/>
-          <w:color w:val="D4D4D4"/>
-          <w:sz w:val="21"/>
-          <w:szCs w:val="21"/>
-          <w:lang w:eastAsia="en-IE"/>
-        </w:rPr>
-      </w:pPr>
-      <w:r>
-        <w:rPr>
-          <w:rFonts w:ascii="Consolas" w:eastAsia="Times New Roman" w:hAnsi="Consolas" w:cs="Times New Roman"/>
-          <w:color w:val="D4D4D4"/>
-          <w:sz w:val="21"/>
-          <w:szCs w:val="21"/>
-          <w:lang w:eastAsia="en-IE"/>
-        </w:rPr>
-        <w:t>    System.out.println(</w:t>
-      </w:r>
-      <w:r>
-        <w:rPr>
-          <w:rFonts w:ascii="Consolas" w:eastAsia="Times New Roman" w:hAnsi="Consolas" w:cs="Times New Roman"/>
-          <w:color w:val="CE9178"/>
-          <w:sz w:val="21"/>
-          <w:szCs w:val="21"/>
-          <w:lang w:eastAsia="en-IE"/>
-        </w:rPr>
-        <w:t xml:space="preserve">"Thread started </w:t>
-      </w:r>
-      <w:proofErr w:type="gramStart"/>
-      <w:r>
-        <w:rPr>
-          <w:rFonts w:ascii="Consolas" w:eastAsia="Times New Roman" w:hAnsi="Consolas" w:cs="Times New Roman"/>
-          <w:color w:val="CE9178"/>
-          <w:sz w:val="21"/>
-          <w:szCs w:val="21"/>
-          <w:lang w:eastAsia="en-IE"/>
-        </w:rPr>
-        <w:t>running..</w:t>
-      </w:r>
-      <w:proofErr w:type="gramEnd"/>
-      <w:r>
-        <w:rPr>
-          <w:rFonts w:ascii="Consolas" w:eastAsia="Times New Roman" w:hAnsi="Consolas" w:cs="Times New Roman"/>
-          <w:color w:val="CE9178"/>
-          <w:sz w:val="21"/>
-          <w:szCs w:val="21"/>
-          <w:lang w:eastAsia="en-IE"/>
-        </w:rPr>
-        <w:t>"</w:t>
-      </w:r>
-      <w:r>
-        <w:rPr>
-          <w:rFonts w:ascii="Consolas" w:eastAsia="Times New Roman" w:hAnsi="Consolas" w:cs="Times New Roman"/>
-          <w:color w:val="D4D4D4"/>
-          <w:sz w:val="21"/>
-          <w:szCs w:val="21"/>
-          <w:lang w:eastAsia="en-IE"/>
-        </w:rPr>
-        <w:t>);</w:t>
-      </w:r>
-    </w:p>
-    <w:p>
-      <w:pPr>
-        <w:shd w:val="clear" w:color="auto" w:fill="1E1E1E"/>
-        <w:spacing w:after="0" w:line="285" w:lineRule="atLeast"/>
-        <w:rPr>
-          <w:rFonts w:ascii="Consolas" w:eastAsia="Times New Roman" w:hAnsi="Consolas" w:cs="Times New Roman"/>
-          <w:color w:val="D4D4D4"/>
-          <w:sz w:val="21"/>
-          <w:szCs w:val="21"/>
-          <w:lang w:eastAsia="en-IE"/>
-        </w:rPr>
-      </w:pPr>
-      <w:r>
-        <w:rPr>
-          <w:rFonts w:ascii="Consolas" w:eastAsia="Times New Roman" w:hAnsi="Consolas" w:cs="Times New Roman"/>
-          <w:color w:val="D4D4D4"/>
-          <w:sz w:val="21"/>
-          <w:szCs w:val="21"/>
-          <w:lang w:eastAsia="en-IE"/>
-        </w:rPr>
-        <w:t>}</w:t>
-      </w:r>
-    </w:p>
-    <w:p>
-      <w:pPr>
-        <w:shd w:val="clear" w:color="auto" w:fill="1E1E1E"/>
-        <w:spacing w:after="0" w:line="285" w:lineRule="atLeast"/>
-        <w:rPr>
-          <w:rFonts w:ascii="Consolas" w:eastAsia="Times New Roman" w:hAnsi="Consolas" w:cs="Times New Roman"/>
-          <w:color w:val="D4D4D4"/>
-          <w:sz w:val="21"/>
-          <w:szCs w:val="21"/>
-          <w:lang w:eastAsia="en-IE"/>
-        </w:rPr>
-      </w:pPr>
-    </w:p>
-    <w:p>
-      <w:pPr>
-        <w:shd w:val="clear" w:color="auto" w:fill="1E1E1E"/>
-        <w:spacing w:after="0" w:line="285" w:lineRule="atLeast"/>
-        <w:rPr>
-          <w:rFonts w:ascii="Consolas" w:eastAsia="Times New Roman" w:hAnsi="Consolas" w:cs="Times New Roman"/>
-          <w:color w:val="D4D4D4"/>
-          <w:sz w:val="21"/>
-          <w:szCs w:val="21"/>
-          <w:lang w:eastAsia="en-IE"/>
-        </w:rPr>
-      </w:pPr>
-      <w:r>
-        <w:rPr>
-          <w:rFonts w:ascii="Consolas" w:eastAsia="Times New Roman" w:hAnsi="Consolas" w:cs="Times New Roman"/>
-          <w:color w:val="569CD6"/>
-          <w:sz w:val="21"/>
-          <w:szCs w:val="21"/>
-          <w:lang w:eastAsia="en-IE"/>
-        </w:rPr>
-        <w:t>public</w:t>
-      </w:r>
-      <w:r>
-        <w:rPr>
-          <w:rFonts w:ascii="Consolas" w:eastAsia="Times New Roman" w:hAnsi="Consolas" w:cs="Times New Roman"/>
-          <w:color w:val="D4D4D4"/>
-          <w:sz w:val="21"/>
-          <w:szCs w:val="21"/>
-          <w:lang w:eastAsia="en-IE"/>
-        </w:rPr>
-        <w:t xml:space="preserve"> </w:t>
-      </w:r>
-      <w:r>
-        <w:rPr>
-          <w:rFonts w:ascii="Consolas" w:eastAsia="Times New Roman" w:hAnsi="Consolas" w:cs="Times New Roman"/>
-          <w:color w:val="569CD6"/>
-          <w:sz w:val="21"/>
-          <w:szCs w:val="21"/>
-          <w:lang w:eastAsia="en-IE"/>
-        </w:rPr>
-        <w:t>static</w:t>
-      </w:r>
-      <w:r>
-        <w:rPr>
-          <w:rFonts w:ascii="Consolas" w:eastAsia="Times New Roman" w:hAnsi="Consolas" w:cs="Times New Roman"/>
-          <w:color w:val="D4D4D4"/>
-          <w:sz w:val="21"/>
-          <w:szCs w:val="21"/>
-          <w:lang w:eastAsia="en-IE"/>
-        </w:rPr>
-        <w:t xml:space="preserve"> </w:t>
-      </w:r>
-      <w:r>
-        <w:rPr>
-          <w:rFonts w:ascii="Consolas" w:eastAsia="Times New Roman" w:hAnsi="Consolas" w:cs="Times New Roman"/>
-          <w:color w:val="569CD6"/>
-          <w:sz w:val="21"/>
-          <w:szCs w:val="21"/>
-          <w:lang w:eastAsia="en-IE"/>
-        </w:rPr>
-        <w:t>void</w:t>
-      </w:r>
-      <w:r>
-        <w:rPr>
-          <w:rFonts w:ascii="Consolas" w:eastAsia="Times New Roman" w:hAnsi="Consolas" w:cs="Times New Roman"/>
-          <w:color w:val="D4D4D4"/>
-          <w:sz w:val="21"/>
-          <w:szCs w:val="21"/>
-          <w:lang w:eastAsia="en-IE"/>
-        </w:rPr>
-        <w:t xml:space="preserve"> main(</w:t>
-      </w:r>
-      <w:r>
-        <w:rPr>
-          <w:rFonts w:ascii="Consolas" w:eastAsia="Times New Roman" w:hAnsi="Consolas" w:cs="Times New Roman"/>
-          <w:color w:val="569CD6"/>
-          <w:sz w:val="21"/>
-          <w:szCs w:val="21"/>
-          <w:lang w:eastAsia="en-IE"/>
-        </w:rPr>
-        <w:t>String</w:t>
-      </w:r>
-      <w:r>
-        <w:rPr>
-          <w:rFonts w:ascii="Consolas" w:eastAsia="Times New Roman" w:hAnsi="Consolas" w:cs="Times New Roman"/>
-          <w:color w:val="D4D4D4"/>
-          <w:sz w:val="21"/>
-          <w:szCs w:val="21"/>
-          <w:lang w:eastAsia="en-IE"/>
-        </w:rPr>
-        <w:t xml:space="preserve"> </w:t>
-      </w:r>
-      <w:proofErr w:type="spellStart"/>
-      <w:r>
-        <w:rPr>
-          <w:rFonts w:ascii="Consolas" w:eastAsia="Times New Roman" w:hAnsi="Consolas" w:cs="Times New Roman"/>
-          <w:color w:val="D4D4D4"/>
-          <w:sz w:val="21"/>
-          <w:szCs w:val="21"/>
-          <w:lang w:eastAsia="en-IE"/>
-        </w:rPr>
-        <w:t>args</w:t>
-      </w:r>
-      <w:proofErr w:type="spellEnd"/>
-      <w:r>
-        <w:rPr>
-          <w:rFonts w:ascii="Consolas" w:eastAsia="Times New Roman" w:hAnsi="Consolas" w:cs="Times New Roman"/>
-          <w:color w:val="D4D4D4"/>
-          <w:sz w:val="21"/>
-          <w:szCs w:val="21"/>
-          <w:lang w:eastAsia="en-IE"/>
-        </w:rPr>
-        <w:t>[]) {</w:t>
-      </w:r>
-    </w:p>
-    <w:p>
-      <w:pPr>
-        <w:shd w:val="clear" w:color="auto" w:fill="1E1E1E"/>
-        <w:spacing w:after="0" w:line="285" w:lineRule="atLeast"/>
-        <w:rPr>
-          <w:rFonts w:ascii="Consolas" w:eastAsia="Times New Roman" w:hAnsi="Consolas" w:cs="Times New Roman"/>
-          <w:color w:val="D4D4D4"/>
-          <w:sz w:val="21"/>
-          <w:szCs w:val="21"/>
-          <w:lang w:eastAsia="en-IE"/>
-        </w:rPr>
-      </w:pPr>
-      <w:r>
-        <w:rPr>
-          <w:rFonts w:ascii="Consolas" w:eastAsia="Times New Roman" w:hAnsi="Consolas" w:cs="Times New Roman"/>
-          <w:color w:val="D4D4D4"/>
-          <w:sz w:val="21"/>
-          <w:szCs w:val="21"/>
-          <w:lang w:eastAsia="en-IE"/>
-        </w:rPr>
-        <w:t xml:space="preserve">    </w:t>
-      </w:r>
-      <w:proofErr w:type="spellStart"/>
-      <w:r>
-        <w:rPr>
-          <w:rFonts w:ascii="Consolas" w:eastAsia="Times New Roman" w:hAnsi="Consolas" w:cs="Times New Roman"/>
-          <w:color w:val="569CD6"/>
-          <w:sz w:val="21"/>
-          <w:szCs w:val="21"/>
-          <w:lang w:eastAsia="en-IE"/>
-        </w:rPr>
-        <w:t>MyThread</w:t>
-      </w:r>
-      <w:proofErr w:type="spellEnd"/>
-      <w:r>
-        <w:rPr>
-          <w:rFonts w:ascii="Consolas" w:eastAsia="Times New Roman" w:hAnsi="Consolas" w:cs="Times New Roman"/>
-          <w:color w:val="D4D4D4"/>
-          <w:sz w:val="21"/>
-          <w:szCs w:val="21"/>
-          <w:lang w:eastAsia="en-IE"/>
-        </w:rPr>
-        <w:t xml:space="preserve"> </w:t>
-      </w:r>
-      <w:proofErr w:type="spellStart"/>
-      <w:r>
-        <w:rPr>
-          <w:rFonts w:ascii="Consolas" w:eastAsia="Times New Roman" w:hAnsi="Consolas" w:cs="Times New Roman"/>
-          <w:color w:val="D4D4D4"/>
-          <w:sz w:val="21"/>
-          <w:szCs w:val="21"/>
-          <w:lang w:eastAsia="en-IE"/>
-        </w:rPr>
-        <w:t>mt</w:t>
-      </w:r>
-      <w:proofErr w:type="spellEnd"/>
-      <w:r>
-        <w:rPr>
-          <w:rFonts w:ascii="Consolas" w:eastAsia="Times New Roman" w:hAnsi="Consolas" w:cs="Times New Roman"/>
-          <w:color w:val="D4D4D4"/>
-          <w:sz w:val="21"/>
-          <w:szCs w:val="21"/>
-          <w:lang w:eastAsia="en-IE"/>
-        </w:rPr>
-        <w:t xml:space="preserve"> = </w:t>
-      </w:r>
-      <w:r>
-        <w:rPr>
-          <w:rFonts w:ascii="Consolas" w:eastAsia="Times New Roman" w:hAnsi="Consolas" w:cs="Times New Roman"/>
-          <w:color w:val="569CD6"/>
-          <w:sz w:val="21"/>
-          <w:szCs w:val="21"/>
-          <w:lang w:eastAsia="en-IE"/>
-        </w:rPr>
-        <w:t>new</w:t>
-      </w:r>
-      <w:r>
-        <w:rPr>
-          <w:rFonts w:ascii="Consolas" w:eastAsia="Times New Roman" w:hAnsi="Consolas" w:cs="Times New Roman"/>
-          <w:color w:val="D4D4D4"/>
-          <w:sz w:val="21"/>
-          <w:szCs w:val="21"/>
-          <w:lang w:eastAsia="en-IE"/>
-        </w:rPr>
-        <w:t xml:space="preserve"> </w:t>
-      </w:r>
-      <w:proofErr w:type="spellStart"/>
-      <w:r>
-        <w:rPr>
-          <w:rFonts w:ascii="Consolas" w:eastAsia="Times New Roman" w:hAnsi="Consolas" w:cs="Times New Roman"/>
-          <w:color w:val="D4D4D4"/>
-          <w:sz w:val="21"/>
-          <w:szCs w:val="21"/>
-          <w:lang w:eastAsia="en-IE"/>
-        </w:rPr>
-        <w:t>MyThread</w:t>
-      </w:r>
-      <w:proofErr w:type="spellEnd"/>
-      <w:r>
-        <w:rPr>
-          <w:rFonts w:ascii="Consolas" w:eastAsia="Times New Roman" w:hAnsi="Consolas" w:cs="Times New Roman"/>
-          <w:color w:val="D4D4D4"/>
-          <w:sz w:val="21"/>
-          <w:szCs w:val="21"/>
-          <w:lang w:eastAsia="en-IE"/>
-        </w:rPr>
-        <w:t>(</w:t>
-      </w:r>
-      <w:proofErr w:type="gramStart"/>
-      <w:r>
-        <w:rPr>
-          <w:rFonts w:ascii="Consolas" w:eastAsia="Times New Roman" w:hAnsi="Consolas" w:cs="Times New Roman"/>
-          <w:color w:val="D4D4D4"/>
-          <w:sz w:val="21"/>
-          <w:szCs w:val="21"/>
-          <w:lang w:eastAsia="en-IE"/>
-        </w:rPr>
-        <w:t>);</w:t>
-      </w:r>
-      <w:proofErr w:type="gramEnd"/>
-    </w:p>
-    <w:p>
-      <w:pPr>
-        <w:shd w:val="clear" w:color="auto" w:fill="1E1E1E"/>
-        <w:spacing w:after="0" w:line="285" w:lineRule="atLeast"/>
-        <w:rPr>
-          <w:rFonts w:ascii="Consolas" w:eastAsia="Times New Roman" w:hAnsi="Consolas" w:cs="Times New Roman"/>
-          <w:color w:val="D4D4D4"/>
-          <w:sz w:val="21"/>
-          <w:szCs w:val="21"/>
-          <w:lang w:eastAsia="en-IE"/>
-        </w:rPr>
-      </w:pPr>
-      <w:r>
-        <w:rPr>
-          <w:rFonts w:ascii="Consolas" w:eastAsia="Times New Roman" w:hAnsi="Consolas" w:cs="Times New Roman"/>
-          <w:color w:val="D4D4D4"/>
-          <w:sz w:val="21"/>
-          <w:szCs w:val="21"/>
-          <w:lang w:eastAsia="en-IE"/>
-        </w:rPr>
-        <w:t xml:space="preserve">    </w:t>
-      </w:r>
-      <w:r>
-        <w:rPr>
-          <w:rFonts w:ascii="Consolas" w:eastAsia="Times New Roman" w:hAnsi="Consolas" w:cs="Times New Roman"/>
-          <w:color w:val="569CD6"/>
-          <w:sz w:val="21"/>
-          <w:szCs w:val="21"/>
-          <w:lang w:eastAsia="en-IE"/>
-        </w:rPr>
-        <w:t>Thread</w:t>
-      </w:r>
-      <w:r>
-        <w:rPr>
-          <w:rFonts w:ascii="Consolas" w:eastAsia="Times New Roman" w:hAnsi="Consolas" w:cs="Times New Roman"/>
-          <w:color w:val="D4D4D4"/>
-          <w:sz w:val="21"/>
-          <w:szCs w:val="21"/>
-          <w:lang w:eastAsia="en-IE"/>
-        </w:rPr>
-        <w:t xml:space="preserve"> t = </w:t>
-      </w:r>
-      <w:r>
-        <w:rPr>
-          <w:rFonts w:ascii="Consolas" w:eastAsia="Times New Roman" w:hAnsi="Consolas" w:cs="Times New Roman"/>
-          <w:color w:val="569CD6"/>
-          <w:sz w:val="21"/>
-          <w:szCs w:val="21"/>
-          <w:lang w:eastAsia="en-IE"/>
-        </w:rPr>
-        <w:t>new</w:t>
-      </w:r>
-      <w:r>
-        <w:rPr>
-          <w:rFonts w:ascii="Consolas" w:eastAsia="Times New Roman" w:hAnsi="Consolas" w:cs="Times New Roman"/>
-          <w:color w:val="D4D4D4"/>
-          <w:sz w:val="21"/>
-          <w:szCs w:val="21"/>
-          <w:lang w:eastAsia="en-IE"/>
-        </w:rPr>
-        <w:t xml:space="preserve"> Thread(</w:t>
-      </w:r>
-      <w:proofErr w:type="spellStart"/>
-      <w:r>
-        <w:rPr>
-          <w:rFonts w:ascii="Consolas" w:eastAsia="Times New Roman" w:hAnsi="Consolas" w:cs="Times New Roman"/>
-          <w:color w:val="D4D4D4"/>
-          <w:sz w:val="21"/>
-          <w:szCs w:val="21"/>
-          <w:lang w:eastAsia="en-IE"/>
-        </w:rPr>
-        <w:t>mt</w:t>
-      </w:r>
-      <w:proofErr w:type="spellEnd"/>
-      <w:proofErr w:type="gramStart"/>
-      <w:r>
-        <w:rPr>
-          <w:rFonts w:ascii="Consolas" w:eastAsia="Times New Roman" w:hAnsi="Consolas" w:cs="Times New Roman"/>
-          <w:color w:val="D4D4D4"/>
-          <w:sz w:val="21"/>
-          <w:szCs w:val="21"/>
-          <w:lang w:eastAsia="en-IE"/>
-        </w:rPr>
-        <w:t>);</w:t>
-      </w:r>
-      <w:proofErr w:type="gramEnd"/>
-    </w:p>
-    <w:p>
-      <w:pPr>
-        <w:shd w:val="clear" w:color="auto" w:fill="1E1E1E"/>
-        <w:spacing w:after="0" w:line="285" w:lineRule="atLeast"/>
-        <w:rPr>
-          <w:rFonts w:ascii="Consolas" w:eastAsia="Times New Roman" w:hAnsi="Consolas" w:cs="Times New Roman"/>
-          <w:color w:val="D4D4D4"/>
-          <w:sz w:val="21"/>
-          <w:szCs w:val="21"/>
-          <w:lang w:eastAsia="en-IE"/>
-        </w:rPr>
-      </w:pPr>
-      <w:r>
-        <w:rPr>
-          <w:rFonts w:ascii="Consolas" w:eastAsia="Times New Roman" w:hAnsi="Consolas" w:cs="Times New Roman"/>
-          <w:color w:val="D4D4D4"/>
-          <w:sz w:val="21"/>
-          <w:szCs w:val="21"/>
-          <w:lang w:eastAsia="en-IE"/>
-        </w:rPr>
-        <w:t xml:space="preserve">    </w:t>
-      </w:r>
-      <w:proofErr w:type="spellStart"/>
-      <w:r>
-        <w:rPr>
-          <w:rFonts w:ascii="Consolas" w:eastAsia="Times New Roman" w:hAnsi="Consolas" w:cs="Times New Roman"/>
-          <w:color w:val="D4D4D4"/>
-          <w:sz w:val="21"/>
-          <w:szCs w:val="21"/>
-          <w:lang w:eastAsia="en-IE"/>
-        </w:rPr>
-        <w:t>t.start</w:t>
-      </w:r>
-      <w:proofErr w:type="spellEnd"/>
-      <w:r>
-        <w:rPr>
-          <w:rFonts w:ascii="Consolas" w:eastAsia="Times New Roman" w:hAnsi="Consolas" w:cs="Times New Roman"/>
-          <w:color w:val="D4D4D4"/>
-          <w:sz w:val="21"/>
-          <w:szCs w:val="21"/>
-          <w:lang w:eastAsia="en-IE"/>
-        </w:rPr>
-        <w:t>(</w:t>
-      </w:r>
-      <w:proofErr w:type="gramStart"/>
-      <w:r>
-        <w:rPr>
-          <w:rFonts w:ascii="Consolas" w:eastAsia="Times New Roman" w:hAnsi="Consolas" w:cs="Times New Roman"/>
-          <w:color w:val="D4D4D4"/>
-          <w:sz w:val="21"/>
-          <w:szCs w:val="21"/>
-          <w:lang w:eastAsia="en-IE"/>
-        </w:rPr>
-        <w:t>);</w:t>
-      </w:r>
-      <w:proofErr w:type="gramEnd"/>
-    </w:p>
-    <w:p>
-      <w:pPr>
-        <w:shd w:val="clear" w:color="auto" w:fill="1E1E1E"/>
-        <w:spacing w:after="0" w:line="285" w:lineRule="atLeast"/>
-        <w:rPr>
-          <w:rFonts w:ascii="Consolas" w:eastAsia="Times New Roman" w:hAnsi="Consolas" w:cs="Times New Roman"/>
-          <w:color w:val="D4D4D4"/>
-          <w:sz w:val="21"/>
-          <w:szCs w:val="21"/>
-          <w:lang w:eastAsia="en-IE"/>
-        </w:rPr>
-      </w:pPr>
-      <w:r>
-        <w:rPr>
-          <w:rFonts w:ascii="Consolas" w:eastAsia="Times New Roman" w:hAnsi="Consolas" w:cs="Times New Roman"/>
-          <w:color w:val="D4D4D4"/>
-          <w:sz w:val="21"/>
-          <w:szCs w:val="21"/>
-          <w:lang w:eastAsia="en-IE"/>
-        </w:rPr>
+          <w:color w:val="24292E"/>
+          <w:sz w:val="18"/>
+          <w:szCs w:val="18"/>
+        </w:rPr>
+        <w:t>();</w:t>
+      </w:r>
+      <w:r>
+        <w:rPr>
+          <w:color w:val="24292E"/>
+          <w:sz w:val="18"/>
+          <w:szCs w:val="18"/>
+        </w:rPr>
+        <w:br/>
         <w:t>}</w:t>
       </w:r>
     </w:p>
@@ -2754,16 +2358,13 @@
           <w:numId w:val="19"/>
         </w:numPr>
       </w:pPr>
-      <w:r>
-        <w:t xml:space="preserve">sleep(long time) </w:t>
-      </w:r>
       <w:proofErr w:type="gramStart"/>
       <w:r>
-        <w:t>block</w:t>
+        <w:t>sleep(</w:t>
       </w:r>
       <w:proofErr w:type="gramEnd"/>
       <w:r>
-        <w:t xml:space="preserve"> the thread</w:t>
+        <w:t>long time) block the thread</w:t>
       </w:r>
     </w:p>
     <w:p>
@@ -2824,6 +2425,11 @@
       </w:r>
     </w:p>
     <w:p>
+      <w:r>
+        <w:t>Scalability is an essential component of enterprise software. Prioritizing it from the start leads to lower maintenance costs, better user experience, and higher agility. Software design is a balancing act where developers work to create the best product within a client's time and budget constraints.</w:t>
+      </w:r>
+    </w:p>
+    <w:p>
       <w:pPr>
         <w:pStyle w:val="Heading4"/>
       </w:pPr>
@@ -2831,13 +2437,98 @@
         <w:t>State and explain Amdahl’s law. Using Amdahl’s law, calculate the max speedup with ten processors, for a program with 10% serialization. Would it be efficient to use 100 processors for this program? Explain your answer.</w:t>
       </w:r>
     </w:p>
+    <w:p>
+      <w:r>
+        <w:t>What is Amdahl's Law explain the speedup equation?</w:t>
+      </w:r>
+    </w:p>
+    <w:p>
+      <w:r>
+        <w:t>In general terms, Amdahl's Law states that in parallelization, if P is the proportion of a system or program that can be made parallel, and 1-P is the proportion that remains serial, then the maximum speedup S(N) that can be achieved using N processors is: S(N)</w:t>
+      </w:r>
+      <w:r>
+        <w:t xml:space="preserve"> </w:t>
+      </w:r>
+      <w:r>
+        <w:t>=</w:t>
+      </w:r>
+      <w:r>
+        <w:t xml:space="preserve"> </w:t>
+      </w:r>
+      <w:r>
+        <w:t>1</w:t>
+      </w:r>
+      <w:r>
+        <w:t xml:space="preserve"> </w:t>
+      </w:r>
+      <w:r>
+        <w:t>/</w:t>
+      </w:r>
+      <w:r>
+        <w:t xml:space="preserve"> </w:t>
+      </w:r>
+      <w:r>
+        <w:t>((1-P)</w:t>
+      </w:r>
+      <w:r>
+        <w:t xml:space="preserve"> </w:t>
+      </w:r>
+      <w:r>
+        <w:t>+</w:t>
+      </w:r>
+      <w:r>
+        <w:t xml:space="preserve"> </w:t>
+      </w:r>
+      <w:r>
+        <w:t>(P/N))</w:t>
+      </w:r>
+    </w:p>
+    <w:p>
+      <w:r>
+        <w:t xml:space="preserve">If F is the fraction of a calculation that is sequential, and (1-F) is the fraction that can be parallelized, then the maximum speed-up that can be achieved by using P processors is 1/(F+(1-F)/P). </w:t>
+      </w:r>
+    </w:p>
+    <w:p>
+      <w:r>
+        <w:t xml:space="preserve">if </w:t>
+      </w:r>
+      <w:proofErr w:type="spellStart"/>
+      <w:r>
+        <w:t>If</w:t>
+      </w:r>
+      <w:proofErr w:type="spellEnd"/>
+      <w:r>
+        <w:t xml:space="preserve"> 90% of a calculation can be parallelized (i.e. 10% is sequential (serial)) 10% of a calculation can be parallelized then the maximum speed-up on 1000 processors is 1</w:t>
+      </w:r>
+      <w:proofErr w:type="gramStart"/>
+      <w:r>
+        <w:t>/(</w:t>
+      </w:r>
+      <w:proofErr w:type="gramEnd"/>
+      <w:r>
+        <w:t>0.1+(1-0.1)/1000) or 9.9 (i.e. throwing an absurd amount of hardware at the calculation results in a maximum theoretical (i.e. actual results will be worse) speed-up of 9.9 vs a single processor).</w:t>
+      </w:r>
+    </w:p>
     <w:p/>
     <w:p>
       <w:pPr>
+        <w:rPr>
+          <w:rFonts w:ascii="Calibri" w:eastAsiaTheme="majorEastAsia" w:hAnsi="Calibri" w:cstheme="majorBidi"/>
+          <w:color w:val="538135" w:themeColor="accent6" w:themeShade="BF"/>
+          <w:szCs w:val="24"/>
+        </w:rPr>
+      </w:pPr>
+      <w:bookmarkStart w:id="4" w:name="_Toc86016333"/>
+      <w:r>
+        <w:br w:type="page"/>
+      </w:r>
+    </w:p>
+    <w:p>
+      <w:pPr>
         <w:pStyle w:val="Heading3"/>
       </w:pPr>
-      <w:bookmarkStart w:id="4" w:name="_Toc86016333"/>
-      <w:r>
+      <w:r>
+        <w:lastRenderedPageBreak/>
         <w:t>2015</w:t>
       </w:r>
       <w:bookmarkEnd w:id="4"/>
@@ -2847,90 +2538,1502 @@
         <w:pStyle w:val="Heading4"/>
       </w:pPr>
       <w:r>
-        <w:t xml:space="preserve">Using short sections of java code, illustrate how to create and start </w:t>
-      </w:r>
-      <w:proofErr w:type="gramStart"/>
-      <w:r>
-        <w:t>a number of</w:t>
-      </w:r>
-      <w:proofErr w:type="gramEnd"/>
-      <w:r>
-        <w:t xml:space="preserve"> named Threads. The threads should loop 20 times printing out their name each time.</w:t>
-      </w:r>
-    </w:p>
-    <w:p>
-      <w:pPr>
-        <w:pStyle w:val="Heading4"/>
-      </w:pPr>
-      <w:r>
-        <w:t xml:space="preserve">Draw a diagram showing all possible sequences of states through which a thread may pass. With reference to the </w:t>
-      </w:r>
-      <w:proofErr w:type="gramStart"/>
-      <w:r>
-        <w:t>thread</w:t>
-      </w:r>
-      <w:proofErr w:type="gramEnd"/>
-      <w:r>
-        <w:t xml:space="preserve"> you wrote in part (a) above explain why each state transition may occur</w:t>
-      </w:r>
-    </w:p>
-    <w:p>
-      <w:pPr>
-        <w:pStyle w:val="Heading4"/>
-      </w:pPr>
-      <w:r>
-        <w:t>What is a Critical Section and what is mutual exclusion? Give an example of hardware support provided by processors to enable the implementation of mutual exclusion. Explain why this support is so useful</w:t>
-      </w:r>
-    </w:p>
-    <w:p>
-      <w:pPr>
-        <w:pStyle w:val="Heading3"/>
-      </w:pPr>
-      <w:bookmarkStart w:id="5" w:name="_Toc86016334"/>
-      <w:r>
-        <w:t>2014</w:t>
-      </w:r>
-      <w:bookmarkEnd w:id="5"/>
-    </w:p>
-    <w:p>
-      <w:pPr>
-        <w:pStyle w:val="Heading4"/>
-      </w:pPr>
-      <w:r>
-        <w:t>Briefly describe the difference between a process and a thread. Explain three reasons why developers use threads and concurrency.</w:t>
-      </w:r>
-    </w:p>
-    <w:p>
-      <w:pPr>
-        <w:pStyle w:val="Heading4"/>
-      </w:pPr>
-      <w:r>
-        <w:t xml:space="preserve">Using short sections of java code </w:t>
-      </w:r>
-      <w:r>
-        <w:t>compare</w:t>
-      </w:r>
-      <w:r>
-        <w:t xml:space="preserve"> the two ways of creating and starting threads in Java. Briefly explain why a programmer may choose one way of creating threads over the other.</w:t>
-      </w:r>
-    </w:p>
-    <w:p>
-      <w:pPr>
-        <w:pStyle w:val="Heading4"/>
-      </w:pPr>
-      <w:r>
-        <w:t>State and explain Amdahl’s law. Using Amdahl’s law, calculate the max speedup with ten processors, for a program with 10% serialization. Would it be efficient to use 100 processors for this program? Explain your answer.</w:t>
-      </w:r>
-    </w:p>
-    <w:p>
-      <w:pPr>
-        <w:rPr>
-          <w:rFonts w:asciiTheme="majorHAnsi" w:eastAsiaTheme="majorEastAsia" w:hAnsiTheme="majorHAnsi" w:cstheme="majorBidi"/>
+        <w:t>Using short sections of java code, illustrate how to create and start a number of named Threads. The threads should loop 20 times printing out their name each time.</w:t>
+      </w:r>
+    </w:p>
+    <w:p/>
+    <w:p>
+      <w:pPr>
+        <w:shd w:val="clear" w:color="auto" w:fill="FFFFFF"/>
+        <w:tabs>
+          <w:tab w:val="left" w:pos="916"/>
+          <w:tab w:val="left" w:pos="1832"/>
+          <w:tab w:val="left" w:pos="2748"/>
+          <w:tab w:val="left" w:pos="3664"/>
+          <w:tab w:val="left" w:pos="4580"/>
+          <w:tab w:val="left" w:pos="5496"/>
+          <w:tab w:val="left" w:pos="6412"/>
+          <w:tab w:val="left" w:pos="7328"/>
+          <w:tab w:val="left" w:pos="8244"/>
+          <w:tab w:val="left" w:pos="9160"/>
+          <w:tab w:val="left" w:pos="10076"/>
+          <w:tab w:val="left" w:pos="10992"/>
+          <w:tab w:val="left" w:pos="11908"/>
+          <w:tab w:val="left" w:pos="12824"/>
+          <w:tab w:val="left" w:pos="13740"/>
+          <w:tab w:val="left" w:pos="14656"/>
+        </w:tabs>
+        <w:spacing w:after="0" w:line="240" w:lineRule="auto"/>
+        <w:rPr>
+          <w:rFonts w:ascii="Courier New" w:eastAsia="Times New Roman" w:hAnsi="Courier New" w:cs="Courier New"/>
+          <w:color w:val="24292E"/>
+          <w:sz w:val="16"/>
+          <w:szCs w:val="16"/>
+          <w:lang w:val="en-US"/>
+        </w:rPr>
+      </w:pPr>
+      <w:r>
+        <w:rPr>
+          <w:rFonts w:ascii="Courier New" w:eastAsia="Times New Roman" w:hAnsi="Courier New" w:cs="Courier New"/>
+          <w:color w:val="D73A49"/>
+          <w:sz w:val="16"/>
+          <w:szCs w:val="16"/>
+          <w:lang w:val="en-US"/>
+        </w:rPr>
+        <w:t xml:space="preserve">public class </w:t>
+      </w:r>
+      <w:proofErr w:type="spellStart"/>
+      <w:r>
+        <w:rPr>
+          <w:rFonts w:ascii="Courier New" w:eastAsia="Times New Roman" w:hAnsi="Courier New" w:cs="Courier New"/>
+          <w:color w:val="6F42C1"/>
+          <w:sz w:val="16"/>
+          <w:szCs w:val="16"/>
+          <w:lang w:val="en-US"/>
+        </w:rPr>
+        <w:t>SimpleThread</w:t>
+      </w:r>
+      <w:proofErr w:type="spellEnd"/>
+      <w:r>
+        <w:rPr>
+          <w:rFonts w:ascii="Courier New" w:eastAsia="Times New Roman" w:hAnsi="Courier New" w:cs="Courier New"/>
+          <w:color w:val="6F42C1"/>
+          <w:sz w:val="16"/>
+          <w:szCs w:val="16"/>
+          <w:lang w:val="en-US"/>
+        </w:rPr>
+        <w:t xml:space="preserve"> </w:t>
+      </w:r>
+      <w:r>
+        <w:rPr>
+          <w:rFonts w:ascii="Courier New" w:eastAsia="Times New Roman" w:hAnsi="Courier New" w:cs="Courier New"/>
+          <w:color w:val="D73A49"/>
+          <w:sz w:val="16"/>
+          <w:szCs w:val="16"/>
+          <w:lang w:val="en-US"/>
+        </w:rPr>
+        <w:t xml:space="preserve">extends </w:t>
+      </w:r>
+      <w:r>
+        <w:rPr>
+          <w:rFonts w:ascii="Courier New" w:eastAsia="Times New Roman" w:hAnsi="Courier New" w:cs="Courier New"/>
+          <w:color w:val="6F42C1"/>
+          <w:sz w:val="16"/>
+          <w:szCs w:val="16"/>
+          <w:lang w:val="en-US"/>
+        </w:rPr>
+        <w:t>Thread</w:t>
+      </w:r>
+      <w:r>
+        <w:rPr>
+          <w:rFonts w:ascii="Courier New" w:eastAsia="Times New Roman" w:hAnsi="Courier New" w:cs="Courier New"/>
+          <w:color w:val="6F42C1"/>
+          <w:sz w:val="16"/>
+          <w:szCs w:val="16"/>
+          <w:lang w:val="en-US"/>
+        </w:rPr>
+        <w:br/>
+      </w:r>
+      <w:r>
+        <w:rPr>
+          <w:rFonts w:ascii="Courier New" w:eastAsia="Times New Roman" w:hAnsi="Courier New" w:cs="Courier New"/>
+          <w:color w:val="24292E"/>
+          <w:sz w:val="16"/>
+          <w:szCs w:val="16"/>
+          <w:lang w:val="en-US"/>
+        </w:rPr>
+        <w:t>{</w:t>
+      </w:r>
+      <w:r>
+        <w:rPr>
+          <w:rFonts w:ascii="Courier New" w:eastAsia="Times New Roman" w:hAnsi="Courier New" w:cs="Courier New"/>
+          <w:color w:val="24292E"/>
+          <w:sz w:val="16"/>
+          <w:szCs w:val="16"/>
+          <w:lang w:val="en-US"/>
+        </w:rPr>
+        <w:br/>
+        <w:t xml:space="preserve">    </w:t>
+      </w:r>
+      <w:r>
+        <w:rPr>
+          <w:rFonts w:ascii="Courier New" w:eastAsia="Times New Roman" w:hAnsi="Courier New" w:cs="Courier New"/>
+          <w:color w:val="D73A49"/>
+          <w:sz w:val="16"/>
+          <w:szCs w:val="16"/>
+          <w:lang w:val="en-US"/>
+        </w:rPr>
+        <w:t xml:space="preserve">public </w:t>
+      </w:r>
+      <w:proofErr w:type="spellStart"/>
+      <w:r>
+        <w:rPr>
+          <w:rFonts w:ascii="Courier New" w:eastAsia="Times New Roman" w:hAnsi="Courier New" w:cs="Courier New"/>
+          <w:color w:val="6F42C1"/>
+          <w:sz w:val="16"/>
+          <w:szCs w:val="16"/>
+          <w:lang w:val="en-US"/>
+        </w:rPr>
+        <w:t>SimpleThread</w:t>
+      </w:r>
+      <w:proofErr w:type="spellEnd"/>
+      <w:r>
+        <w:rPr>
+          <w:rFonts w:ascii="Courier New" w:eastAsia="Times New Roman" w:hAnsi="Courier New" w:cs="Courier New"/>
+          <w:color w:val="24292E"/>
+          <w:sz w:val="16"/>
+          <w:szCs w:val="16"/>
+          <w:lang w:val="en-US"/>
+        </w:rPr>
+        <w:t>(</w:t>
+      </w:r>
+      <w:r>
+        <w:rPr>
+          <w:rFonts w:ascii="Courier New" w:eastAsia="Times New Roman" w:hAnsi="Courier New" w:cs="Courier New"/>
+          <w:color w:val="6F42C1"/>
+          <w:sz w:val="16"/>
+          <w:szCs w:val="16"/>
+          <w:lang w:val="en-US"/>
+        </w:rPr>
+        <w:t xml:space="preserve">String </w:t>
+      </w:r>
+      <w:r>
+        <w:rPr>
+          <w:rFonts w:ascii="Courier New" w:eastAsia="Times New Roman" w:hAnsi="Courier New" w:cs="Courier New"/>
+          <w:color w:val="E36209"/>
+          <w:sz w:val="16"/>
+          <w:szCs w:val="16"/>
+          <w:lang w:val="en-US"/>
+        </w:rPr>
+        <w:t>str</w:t>
+      </w:r>
+      <w:r>
+        <w:rPr>
+          <w:rFonts w:ascii="Courier New" w:eastAsia="Times New Roman" w:hAnsi="Courier New" w:cs="Courier New"/>
+          <w:color w:val="24292E"/>
+          <w:sz w:val="16"/>
+          <w:szCs w:val="16"/>
+          <w:lang w:val="en-US"/>
+        </w:rPr>
+        <w:t>) {</w:t>
+      </w:r>
+      <w:r>
+        <w:rPr>
+          <w:rFonts w:ascii="Courier New" w:eastAsia="Times New Roman" w:hAnsi="Courier New" w:cs="Courier New"/>
+          <w:color w:val="24292E"/>
+          <w:sz w:val="16"/>
+          <w:szCs w:val="16"/>
+          <w:lang w:val="en-US"/>
+        </w:rPr>
+        <w:br/>
+        <w:t xml:space="preserve">        </w:t>
+      </w:r>
+      <w:r>
+        <w:rPr>
+          <w:rFonts w:ascii="Courier New" w:eastAsia="Times New Roman" w:hAnsi="Courier New" w:cs="Courier New"/>
+          <w:color w:val="D73A49"/>
+          <w:sz w:val="16"/>
+          <w:szCs w:val="16"/>
+          <w:lang w:val="en-US"/>
+        </w:rPr>
+        <w:t>super</w:t>
+      </w:r>
+      <w:r>
+        <w:rPr>
+          <w:rFonts w:ascii="Courier New" w:eastAsia="Times New Roman" w:hAnsi="Courier New" w:cs="Courier New"/>
+          <w:color w:val="24292E"/>
+          <w:sz w:val="16"/>
+          <w:szCs w:val="16"/>
+          <w:lang w:val="en-US"/>
+        </w:rPr>
+        <w:t>(</w:t>
+      </w:r>
+      <w:r>
+        <w:rPr>
+          <w:rFonts w:ascii="Courier New" w:eastAsia="Times New Roman" w:hAnsi="Courier New" w:cs="Courier New"/>
+          <w:color w:val="E36209"/>
+          <w:sz w:val="16"/>
+          <w:szCs w:val="16"/>
+          <w:lang w:val="en-US"/>
+        </w:rPr>
+        <w:t>str</w:t>
+      </w:r>
+      <w:r>
+        <w:rPr>
+          <w:rFonts w:ascii="Courier New" w:eastAsia="Times New Roman" w:hAnsi="Courier New" w:cs="Courier New"/>
+          <w:color w:val="24292E"/>
+          <w:sz w:val="16"/>
+          <w:szCs w:val="16"/>
+          <w:lang w:val="en-US"/>
+        </w:rPr>
+        <w:t>);</w:t>
+      </w:r>
+      <w:r>
+        <w:rPr>
+          <w:rFonts w:ascii="Courier New" w:eastAsia="Times New Roman" w:hAnsi="Courier New" w:cs="Courier New"/>
+          <w:color w:val="24292E"/>
+          <w:sz w:val="16"/>
+          <w:szCs w:val="16"/>
+          <w:lang w:val="en-US"/>
+        </w:rPr>
+        <w:br/>
+        <w:t xml:space="preserve">    }</w:t>
+      </w:r>
+      <w:r>
+        <w:rPr>
+          <w:rFonts w:ascii="Courier New" w:eastAsia="Times New Roman" w:hAnsi="Courier New" w:cs="Courier New"/>
+          <w:color w:val="24292E"/>
+          <w:sz w:val="16"/>
+          <w:szCs w:val="16"/>
+          <w:lang w:val="en-US"/>
+        </w:rPr>
+        <w:br/>
+        <w:t xml:space="preserve">    </w:t>
+      </w:r>
+      <w:r>
+        <w:rPr>
+          <w:rFonts w:ascii="Courier New" w:eastAsia="Times New Roman" w:hAnsi="Courier New" w:cs="Courier New"/>
+          <w:color w:val="D73A49"/>
+          <w:sz w:val="16"/>
+          <w:szCs w:val="16"/>
+          <w:lang w:val="en-US"/>
+        </w:rPr>
+        <w:t xml:space="preserve">public void </w:t>
+      </w:r>
+      <w:r>
+        <w:rPr>
+          <w:rFonts w:ascii="Courier New" w:eastAsia="Times New Roman" w:hAnsi="Courier New" w:cs="Courier New"/>
+          <w:color w:val="6F42C1"/>
+          <w:sz w:val="16"/>
+          <w:szCs w:val="16"/>
+          <w:lang w:val="en-US"/>
+        </w:rPr>
+        <w:t>run</w:t>
+      </w:r>
+      <w:r>
+        <w:rPr>
+          <w:rFonts w:ascii="Courier New" w:eastAsia="Times New Roman" w:hAnsi="Courier New" w:cs="Courier New"/>
+          <w:color w:val="24292E"/>
+          <w:sz w:val="16"/>
+          <w:szCs w:val="16"/>
+          <w:lang w:val="en-US"/>
+        </w:rPr>
+        <w:t>() {</w:t>
+      </w:r>
+      <w:r>
+        <w:rPr>
+          <w:rFonts w:ascii="Courier New" w:eastAsia="Times New Roman" w:hAnsi="Courier New" w:cs="Courier New"/>
+          <w:color w:val="24292E"/>
+          <w:sz w:val="16"/>
+          <w:szCs w:val="16"/>
+          <w:lang w:val="en-US"/>
+        </w:rPr>
+        <w:br/>
+        <w:t xml:space="preserve">        </w:t>
+      </w:r>
+      <w:r>
+        <w:rPr>
+          <w:rFonts w:ascii="Courier New" w:eastAsia="Times New Roman" w:hAnsi="Courier New" w:cs="Courier New"/>
+          <w:color w:val="D73A49"/>
+          <w:sz w:val="16"/>
+          <w:szCs w:val="16"/>
+          <w:lang w:val="en-US"/>
+        </w:rPr>
+        <w:t xml:space="preserve">for </w:t>
+      </w:r>
+      <w:r>
+        <w:rPr>
+          <w:rFonts w:ascii="Courier New" w:eastAsia="Times New Roman" w:hAnsi="Courier New" w:cs="Courier New"/>
+          <w:color w:val="24292E"/>
+          <w:sz w:val="16"/>
+          <w:szCs w:val="16"/>
+          <w:lang w:val="en-US"/>
+        </w:rPr>
+        <w:t>(</w:t>
+      </w:r>
+      <w:r>
+        <w:rPr>
+          <w:rFonts w:ascii="Courier New" w:eastAsia="Times New Roman" w:hAnsi="Courier New" w:cs="Courier New"/>
+          <w:color w:val="D73A49"/>
+          <w:sz w:val="16"/>
+          <w:szCs w:val="16"/>
+          <w:lang w:val="en-US"/>
+        </w:rPr>
+        <w:t xml:space="preserve">int </w:t>
+      </w:r>
+      <w:proofErr w:type="spellStart"/>
+      <w:r>
+        <w:rPr>
+          <w:rFonts w:ascii="Courier New" w:eastAsia="Times New Roman" w:hAnsi="Courier New" w:cs="Courier New"/>
+          <w:color w:val="005CC5"/>
+          <w:sz w:val="16"/>
+          <w:szCs w:val="16"/>
+          <w:lang w:val="en-US"/>
+        </w:rPr>
+        <w:t>i</w:t>
+      </w:r>
+      <w:proofErr w:type="spellEnd"/>
+      <w:r>
+        <w:rPr>
+          <w:rFonts w:ascii="Courier New" w:eastAsia="Times New Roman" w:hAnsi="Courier New" w:cs="Courier New"/>
+          <w:color w:val="005CC5"/>
+          <w:sz w:val="16"/>
+          <w:szCs w:val="16"/>
+          <w:lang w:val="en-US"/>
+        </w:rPr>
+        <w:t xml:space="preserve"> </w:t>
+      </w:r>
+      <w:r>
+        <w:rPr>
+          <w:rFonts w:ascii="Courier New" w:eastAsia="Times New Roman" w:hAnsi="Courier New" w:cs="Courier New"/>
+          <w:color w:val="D73A49"/>
+          <w:sz w:val="16"/>
+          <w:szCs w:val="16"/>
+          <w:lang w:val="en-US"/>
+        </w:rPr>
+        <w:t xml:space="preserve">= </w:t>
+      </w:r>
+      <w:r>
+        <w:rPr>
+          <w:rFonts w:ascii="Courier New" w:eastAsia="Times New Roman" w:hAnsi="Courier New" w:cs="Courier New"/>
+          <w:color w:val="005CC5"/>
+          <w:sz w:val="16"/>
+          <w:szCs w:val="16"/>
+          <w:lang w:val="en-US"/>
+        </w:rPr>
+        <w:t>0</w:t>
+      </w:r>
+      <w:r>
+        <w:rPr>
+          <w:rFonts w:ascii="Courier New" w:eastAsia="Times New Roman" w:hAnsi="Courier New" w:cs="Courier New"/>
+          <w:color w:val="24292E"/>
+          <w:sz w:val="16"/>
+          <w:szCs w:val="16"/>
+          <w:lang w:val="en-US"/>
+        </w:rPr>
+        <w:t xml:space="preserve">; </w:t>
+      </w:r>
+      <w:proofErr w:type="spellStart"/>
+      <w:r>
+        <w:rPr>
+          <w:rFonts w:ascii="Courier New" w:eastAsia="Times New Roman" w:hAnsi="Courier New" w:cs="Courier New"/>
+          <w:color w:val="005CC5"/>
+          <w:sz w:val="16"/>
+          <w:szCs w:val="16"/>
+          <w:lang w:val="en-US"/>
+        </w:rPr>
+        <w:t>i</w:t>
+      </w:r>
+      <w:proofErr w:type="spellEnd"/>
+      <w:r>
+        <w:rPr>
+          <w:rFonts w:ascii="Courier New" w:eastAsia="Times New Roman" w:hAnsi="Courier New" w:cs="Courier New"/>
+          <w:color w:val="005CC5"/>
+          <w:sz w:val="16"/>
+          <w:szCs w:val="16"/>
+          <w:lang w:val="en-US"/>
+        </w:rPr>
+        <w:t xml:space="preserve"> </w:t>
+      </w:r>
+      <w:r>
+        <w:rPr>
+          <w:rFonts w:ascii="Courier New" w:eastAsia="Times New Roman" w:hAnsi="Courier New" w:cs="Courier New"/>
+          <w:color w:val="D73A49"/>
+          <w:sz w:val="16"/>
+          <w:szCs w:val="16"/>
+          <w:lang w:val="en-US"/>
+        </w:rPr>
+        <w:t xml:space="preserve">&lt; </w:t>
+      </w:r>
+      <w:r>
+        <w:rPr>
+          <w:rFonts w:ascii="Courier New" w:eastAsia="Times New Roman" w:hAnsi="Courier New" w:cs="Courier New"/>
+          <w:color w:val="005CC5"/>
+          <w:sz w:val="16"/>
+          <w:szCs w:val="16"/>
+          <w:lang w:val="en-US"/>
+        </w:rPr>
+        <w:t>2</w:t>
+      </w:r>
+      <w:r>
+        <w:rPr>
+          <w:rFonts w:ascii="Courier New" w:eastAsia="Times New Roman" w:hAnsi="Courier New" w:cs="Courier New"/>
+          <w:color w:val="005CC5"/>
+          <w:sz w:val="16"/>
+          <w:szCs w:val="16"/>
+          <w:lang w:val="en-US"/>
+        </w:rPr>
+        <w:t>0</w:t>
+      </w:r>
+      <w:r>
+        <w:rPr>
+          <w:rFonts w:ascii="Courier New" w:eastAsia="Times New Roman" w:hAnsi="Courier New" w:cs="Courier New"/>
+          <w:color w:val="24292E"/>
+          <w:sz w:val="16"/>
+          <w:szCs w:val="16"/>
+          <w:lang w:val="en-US"/>
+        </w:rPr>
+        <w:t xml:space="preserve">; </w:t>
+      </w:r>
+      <w:proofErr w:type="spellStart"/>
+      <w:r>
+        <w:rPr>
+          <w:rFonts w:ascii="Courier New" w:eastAsia="Times New Roman" w:hAnsi="Courier New" w:cs="Courier New"/>
+          <w:color w:val="005CC5"/>
+          <w:sz w:val="16"/>
+          <w:szCs w:val="16"/>
+          <w:lang w:val="en-US"/>
+        </w:rPr>
+        <w:t>i</w:t>
+      </w:r>
+      <w:proofErr w:type="spellEnd"/>
+      <w:r>
+        <w:rPr>
+          <w:rFonts w:ascii="Courier New" w:eastAsia="Times New Roman" w:hAnsi="Courier New" w:cs="Courier New"/>
+          <w:color w:val="D73A49"/>
+          <w:sz w:val="16"/>
+          <w:szCs w:val="16"/>
+          <w:lang w:val="en-US"/>
+        </w:rPr>
+        <w:t>++</w:t>
+      </w:r>
+      <w:r>
+        <w:rPr>
+          <w:rFonts w:ascii="Courier New" w:eastAsia="Times New Roman" w:hAnsi="Courier New" w:cs="Courier New"/>
+          <w:color w:val="24292E"/>
+          <w:sz w:val="16"/>
+          <w:szCs w:val="16"/>
+          <w:lang w:val="en-US"/>
+        </w:rPr>
+        <w:t>) {</w:t>
+      </w:r>
+      <w:r>
+        <w:rPr>
+          <w:rFonts w:ascii="Courier New" w:eastAsia="Times New Roman" w:hAnsi="Courier New" w:cs="Courier New"/>
+          <w:color w:val="24292E"/>
+          <w:sz w:val="16"/>
+          <w:szCs w:val="16"/>
+          <w:lang w:val="en-US"/>
+        </w:rPr>
+        <w:br/>
+        <w:t xml:space="preserve">            </w:t>
+      </w:r>
+      <w:r>
+        <w:rPr>
+          <w:rFonts w:ascii="Courier New" w:eastAsia="Times New Roman" w:hAnsi="Courier New" w:cs="Courier New"/>
+          <w:color w:val="6F42C1"/>
+          <w:sz w:val="16"/>
+          <w:szCs w:val="16"/>
+          <w:lang w:val="en-US"/>
+        </w:rPr>
+        <w:t>System</w:t>
+      </w:r>
+      <w:r>
+        <w:rPr>
+          <w:rFonts w:ascii="Courier New" w:eastAsia="Times New Roman" w:hAnsi="Courier New" w:cs="Courier New"/>
+          <w:color w:val="24292E"/>
+          <w:sz w:val="16"/>
+          <w:szCs w:val="16"/>
+          <w:lang w:val="en-US"/>
+        </w:rPr>
+        <w:t>.</w:t>
+      </w:r>
+      <w:r>
+        <w:rPr>
+          <w:rFonts w:ascii="Courier New" w:eastAsia="Times New Roman" w:hAnsi="Courier New" w:cs="Courier New"/>
           <w:i/>
           <w:iCs/>
-          <w:color w:val="2F5496" w:themeColor="accent1" w:themeShade="BF"/>
-        </w:rPr>
-      </w:pPr>
+          <w:color w:val="005CC5"/>
+          <w:sz w:val="16"/>
+          <w:szCs w:val="16"/>
+          <w:lang w:val="en-US"/>
+        </w:rPr>
+        <w:t>out</w:t>
+      </w:r>
+      <w:r>
+        <w:rPr>
+          <w:rFonts w:ascii="Courier New" w:eastAsia="Times New Roman" w:hAnsi="Courier New" w:cs="Courier New"/>
+          <w:color w:val="24292E"/>
+          <w:sz w:val="16"/>
+          <w:szCs w:val="16"/>
+          <w:lang w:val="en-US"/>
+        </w:rPr>
+        <w:t>.</w:t>
+      </w:r>
+      <w:r>
+        <w:rPr>
+          <w:rFonts w:ascii="Courier New" w:eastAsia="Times New Roman" w:hAnsi="Courier New" w:cs="Courier New"/>
+          <w:color w:val="6F42C1"/>
+          <w:sz w:val="16"/>
+          <w:szCs w:val="16"/>
+          <w:lang w:val="en-US"/>
+        </w:rPr>
+        <w:t>println</w:t>
+      </w:r>
+      <w:r>
+        <w:rPr>
+          <w:rFonts w:ascii="Courier New" w:eastAsia="Times New Roman" w:hAnsi="Courier New" w:cs="Courier New"/>
+          <w:color w:val="24292E"/>
+          <w:sz w:val="16"/>
+          <w:szCs w:val="16"/>
+          <w:lang w:val="en-US"/>
+        </w:rPr>
+        <w:t>(</w:t>
+      </w:r>
+      <w:proofErr w:type="spellStart"/>
+      <w:r>
+        <w:rPr>
+          <w:rFonts w:ascii="Courier New" w:eastAsia="Times New Roman" w:hAnsi="Courier New" w:cs="Courier New"/>
+          <w:color w:val="005CC5"/>
+          <w:sz w:val="16"/>
+          <w:szCs w:val="16"/>
+          <w:lang w:val="en-US"/>
+        </w:rPr>
+        <w:t>i</w:t>
+      </w:r>
+      <w:proofErr w:type="spellEnd"/>
+      <w:r>
+        <w:rPr>
+          <w:rFonts w:ascii="Courier New" w:eastAsia="Times New Roman" w:hAnsi="Courier New" w:cs="Courier New"/>
+          <w:color w:val="005CC5"/>
+          <w:sz w:val="16"/>
+          <w:szCs w:val="16"/>
+          <w:lang w:val="en-US"/>
+        </w:rPr>
+        <w:t xml:space="preserve"> </w:t>
+      </w:r>
+      <w:r>
+        <w:rPr>
+          <w:rFonts w:ascii="Courier New" w:eastAsia="Times New Roman" w:hAnsi="Courier New" w:cs="Courier New"/>
+          <w:color w:val="D73A49"/>
+          <w:sz w:val="16"/>
+          <w:szCs w:val="16"/>
+          <w:lang w:val="en-US"/>
+        </w:rPr>
+        <w:t xml:space="preserve">+ </w:t>
+      </w:r>
+      <w:r>
+        <w:rPr>
+          <w:rFonts w:ascii="Courier New" w:eastAsia="Times New Roman" w:hAnsi="Courier New" w:cs="Courier New"/>
+          <w:color w:val="005CC5"/>
+          <w:sz w:val="16"/>
+          <w:szCs w:val="16"/>
+          <w:lang w:val="en-US"/>
+        </w:rPr>
+        <w:t xml:space="preserve">1 </w:t>
+      </w:r>
+      <w:r>
+        <w:rPr>
+          <w:rFonts w:ascii="Courier New" w:eastAsia="Times New Roman" w:hAnsi="Courier New" w:cs="Courier New"/>
+          <w:color w:val="D73A49"/>
+          <w:sz w:val="16"/>
+          <w:szCs w:val="16"/>
+          <w:lang w:val="en-US"/>
+        </w:rPr>
+        <w:t xml:space="preserve">+ </w:t>
+      </w:r>
+      <w:r>
+        <w:rPr>
+          <w:rFonts w:ascii="Courier New" w:eastAsia="Times New Roman" w:hAnsi="Courier New" w:cs="Courier New"/>
+          <w:color w:val="032F62"/>
+          <w:sz w:val="16"/>
+          <w:szCs w:val="16"/>
+          <w:lang w:val="en-US"/>
+        </w:rPr>
+        <w:t xml:space="preserve">" " </w:t>
+      </w:r>
+      <w:r>
+        <w:rPr>
+          <w:rFonts w:ascii="Courier New" w:eastAsia="Times New Roman" w:hAnsi="Courier New" w:cs="Courier New"/>
+          <w:color w:val="D73A49"/>
+          <w:sz w:val="16"/>
+          <w:szCs w:val="16"/>
+          <w:lang w:val="en-US"/>
+        </w:rPr>
+        <w:t xml:space="preserve">+ </w:t>
+      </w:r>
+      <w:proofErr w:type="spellStart"/>
+      <w:r>
+        <w:rPr>
+          <w:rFonts w:ascii="Courier New" w:eastAsia="Times New Roman" w:hAnsi="Courier New" w:cs="Courier New"/>
+          <w:color w:val="6F42C1"/>
+          <w:sz w:val="16"/>
+          <w:szCs w:val="16"/>
+          <w:lang w:val="en-US"/>
+        </w:rPr>
+        <w:t>getName</w:t>
+      </w:r>
+      <w:proofErr w:type="spellEnd"/>
+      <w:r>
+        <w:rPr>
+          <w:rFonts w:ascii="Courier New" w:eastAsia="Times New Roman" w:hAnsi="Courier New" w:cs="Courier New"/>
+          <w:color w:val="24292E"/>
+          <w:sz w:val="16"/>
+          <w:szCs w:val="16"/>
+          <w:lang w:val="en-US"/>
+        </w:rPr>
+        <w:t>());</w:t>
+      </w:r>
+      <w:r>
+        <w:rPr>
+          <w:rFonts w:ascii="Courier New" w:eastAsia="Times New Roman" w:hAnsi="Courier New" w:cs="Courier New"/>
+          <w:color w:val="24292E"/>
+          <w:sz w:val="16"/>
+          <w:szCs w:val="16"/>
+          <w:lang w:val="en-US"/>
+        </w:rPr>
+        <w:br/>
+        <w:t xml:space="preserve">            </w:t>
+      </w:r>
+      <w:r>
+        <w:rPr>
+          <w:rFonts w:ascii="Courier New" w:eastAsia="Times New Roman" w:hAnsi="Courier New" w:cs="Courier New"/>
+          <w:color w:val="D73A49"/>
+          <w:sz w:val="16"/>
+          <w:szCs w:val="16"/>
+          <w:lang w:val="en-US"/>
+        </w:rPr>
+        <w:t xml:space="preserve">try </w:t>
+      </w:r>
+      <w:r>
+        <w:rPr>
+          <w:rFonts w:ascii="Courier New" w:eastAsia="Times New Roman" w:hAnsi="Courier New" w:cs="Courier New"/>
+          <w:color w:val="24292E"/>
+          <w:sz w:val="16"/>
+          <w:szCs w:val="16"/>
+          <w:lang w:val="en-US"/>
+        </w:rPr>
+        <w:t>{</w:t>
+      </w:r>
+      <w:r>
+        <w:rPr>
+          <w:rFonts w:ascii="Courier New" w:eastAsia="Times New Roman" w:hAnsi="Courier New" w:cs="Courier New"/>
+          <w:color w:val="24292E"/>
+          <w:sz w:val="16"/>
+          <w:szCs w:val="16"/>
+          <w:lang w:val="en-US"/>
+        </w:rPr>
+        <w:br/>
+        <w:t xml:space="preserve">                </w:t>
+      </w:r>
+      <w:r>
+        <w:rPr>
+          <w:rFonts w:ascii="Courier New" w:eastAsia="Times New Roman" w:hAnsi="Courier New" w:cs="Courier New"/>
+          <w:i/>
+          <w:iCs/>
+          <w:color w:val="6F42C1"/>
+          <w:sz w:val="16"/>
+          <w:szCs w:val="16"/>
+          <w:lang w:val="en-US"/>
+        </w:rPr>
+        <w:t>sleep</w:t>
+      </w:r>
+      <w:r>
+        <w:rPr>
+          <w:rFonts w:ascii="Courier New" w:eastAsia="Times New Roman" w:hAnsi="Courier New" w:cs="Courier New"/>
+          <w:color w:val="24292E"/>
+          <w:sz w:val="16"/>
+          <w:szCs w:val="16"/>
+          <w:lang w:val="en-US"/>
+        </w:rPr>
+        <w:t>((</w:t>
+      </w:r>
+      <w:r>
+        <w:rPr>
+          <w:rFonts w:ascii="Courier New" w:eastAsia="Times New Roman" w:hAnsi="Courier New" w:cs="Courier New"/>
+          <w:color w:val="005CC5"/>
+          <w:sz w:val="16"/>
+          <w:szCs w:val="16"/>
+          <w:lang w:val="en-US"/>
+        </w:rPr>
+        <w:t>1000</w:t>
+      </w:r>
+      <w:r>
+        <w:rPr>
+          <w:rFonts w:ascii="Courier New" w:eastAsia="Times New Roman" w:hAnsi="Courier New" w:cs="Courier New"/>
+          <w:color w:val="24292E"/>
+          <w:sz w:val="16"/>
+          <w:szCs w:val="16"/>
+          <w:lang w:val="en-US"/>
+        </w:rPr>
+        <w:t>));</w:t>
+      </w:r>
+      <w:r>
+        <w:rPr>
+          <w:rFonts w:ascii="Courier New" w:eastAsia="Times New Roman" w:hAnsi="Courier New" w:cs="Courier New"/>
+          <w:color w:val="24292E"/>
+          <w:sz w:val="16"/>
+          <w:szCs w:val="16"/>
+          <w:lang w:val="en-US"/>
+        </w:rPr>
+        <w:br/>
+        <w:t xml:space="preserve">            }</w:t>
+      </w:r>
+      <w:r>
+        <w:rPr>
+          <w:rFonts w:ascii="Courier New" w:eastAsia="Times New Roman" w:hAnsi="Courier New" w:cs="Courier New"/>
+          <w:color w:val="24292E"/>
+          <w:sz w:val="16"/>
+          <w:szCs w:val="16"/>
+          <w:lang w:val="en-US"/>
+        </w:rPr>
+        <w:br/>
+        <w:t xml:space="preserve">            </w:t>
+      </w:r>
+      <w:r>
+        <w:rPr>
+          <w:rFonts w:ascii="Courier New" w:eastAsia="Times New Roman" w:hAnsi="Courier New" w:cs="Courier New"/>
+          <w:color w:val="D73A49"/>
+          <w:sz w:val="16"/>
+          <w:szCs w:val="16"/>
+          <w:lang w:val="en-US"/>
+        </w:rPr>
+        <w:t xml:space="preserve">catch </w:t>
+      </w:r>
+      <w:r>
+        <w:rPr>
+          <w:rFonts w:ascii="Courier New" w:eastAsia="Times New Roman" w:hAnsi="Courier New" w:cs="Courier New"/>
+          <w:color w:val="24292E"/>
+          <w:sz w:val="16"/>
+          <w:szCs w:val="16"/>
+          <w:lang w:val="en-US"/>
+        </w:rPr>
+        <w:t>(</w:t>
+      </w:r>
+      <w:r>
+        <w:rPr>
+          <w:rFonts w:ascii="Courier New" w:eastAsia="Times New Roman" w:hAnsi="Courier New" w:cs="Courier New"/>
+          <w:color w:val="6F42C1"/>
+          <w:sz w:val="16"/>
+          <w:szCs w:val="16"/>
+          <w:lang w:val="en-US"/>
+        </w:rPr>
+        <w:t xml:space="preserve">InterruptedException </w:t>
+      </w:r>
+      <w:r>
+        <w:rPr>
+          <w:rFonts w:ascii="Courier New" w:eastAsia="Times New Roman" w:hAnsi="Courier New" w:cs="Courier New"/>
+          <w:color w:val="E36209"/>
+          <w:sz w:val="16"/>
+          <w:szCs w:val="16"/>
+          <w:lang w:val="en-US"/>
+        </w:rPr>
+        <w:t>e</w:t>
+      </w:r>
+      <w:r>
+        <w:rPr>
+          <w:rFonts w:ascii="Courier New" w:eastAsia="Times New Roman" w:hAnsi="Courier New" w:cs="Courier New"/>
+          <w:color w:val="24292E"/>
+          <w:sz w:val="16"/>
+          <w:szCs w:val="16"/>
+          <w:lang w:val="en-US"/>
+        </w:rPr>
+        <w:t>) {</w:t>
+      </w:r>
+      <w:r>
+        <w:rPr>
+          <w:rFonts w:ascii="Courier New" w:eastAsia="Times New Roman" w:hAnsi="Courier New" w:cs="Courier New"/>
+          <w:color w:val="24292E"/>
+          <w:sz w:val="16"/>
+          <w:szCs w:val="16"/>
+          <w:lang w:val="en-US"/>
+        </w:rPr>
+        <w:br/>
+        <w:t xml:space="preserve">                </w:t>
+      </w:r>
+      <w:r>
+        <w:rPr>
+          <w:rFonts w:ascii="Courier New" w:eastAsia="Times New Roman" w:hAnsi="Courier New" w:cs="Courier New"/>
+          <w:color w:val="E36209"/>
+          <w:sz w:val="16"/>
+          <w:szCs w:val="16"/>
+          <w:lang w:val="en-US"/>
+        </w:rPr>
+        <w:t>e</w:t>
+      </w:r>
+      <w:r>
+        <w:rPr>
+          <w:rFonts w:ascii="Courier New" w:eastAsia="Times New Roman" w:hAnsi="Courier New" w:cs="Courier New"/>
+          <w:color w:val="24292E"/>
+          <w:sz w:val="16"/>
+          <w:szCs w:val="16"/>
+          <w:lang w:val="en-US"/>
+        </w:rPr>
+        <w:t>.</w:t>
+      </w:r>
+      <w:r>
+        <w:rPr>
+          <w:rFonts w:ascii="Courier New" w:eastAsia="Times New Roman" w:hAnsi="Courier New" w:cs="Courier New"/>
+          <w:color w:val="6F42C1"/>
+          <w:sz w:val="16"/>
+          <w:szCs w:val="16"/>
+          <w:lang w:val="en-US"/>
+        </w:rPr>
+        <w:t>printStackTrace</w:t>
+      </w:r>
+      <w:r>
+        <w:rPr>
+          <w:rFonts w:ascii="Courier New" w:eastAsia="Times New Roman" w:hAnsi="Courier New" w:cs="Courier New"/>
+          <w:color w:val="24292E"/>
+          <w:sz w:val="16"/>
+          <w:szCs w:val="16"/>
+          <w:lang w:val="en-US"/>
+        </w:rPr>
+        <w:t>();</w:t>
+      </w:r>
+      <w:r>
+        <w:rPr>
+          <w:rFonts w:ascii="Courier New" w:eastAsia="Times New Roman" w:hAnsi="Courier New" w:cs="Courier New"/>
+          <w:color w:val="24292E"/>
+          <w:sz w:val="16"/>
+          <w:szCs w:val="16"/>
+          <w:lang w:val="en-US"/>
+        </w:rPr>
+        <w:br/>
+        <w:t xml:space="preserve">            }</w:t>
+      </w:r>
+      <w:r>
+        <w:rPr>
+          <w:rFonts w:ascii="Courier New" w:eastAsia="Times New Roman" w:hAnsi="Courier New" w:cs="Courier New"/>
+          <w:color w:val="24292E"/>
+          <w:sz w:val="16"/>
+          <w:szCs w:val="16"/>
+          <w:lang w:val="en-US"/>
+        </w:rPr>
+        <w:br/>
+        <w:t xml:space="preserve">        }</w:t>
+      </w:r>
+      <w:r>
+        <w:rPr>
+          <w:rFonts w:ascii="Courier New" w:eastAsia="Times New Roman" w:hAnsi="Courier New" w:cs="Courier New"/>
+          <w:color w:val="24292E"/>
+          <w:sz w:val="16"/>
+          <w:szCs w:val="16"/>
+          <w:lang w:val="en-US"/>
+        </w:rPr>
+        <w:br/>
+        <w:t xml:space="preserve">        </w:t>
+      </w:r>
+      <w:r>
+        <w:rPr>
+          <w:rFonts w:ascii="Courier New" w:eastAsia="Times New Roman" w:hAnsi="Courier New" w:cs="Courier New"/>
+          <w:color w:val="6F42C1"/>
+          <w:sz w:val="16"/>
+          <w:szCs w:val="16"/>
+          <w:lang w:val="en-US"/>
+        </w:rPr>
+        <w:t>System</w:t>
+      </w:r>
+      <w:r>
+        <w:rPr>
+          <w:rFonts w:ascii="Courier New" w:eastAsia="Times New Roman" w:hAnsi="Courier New" w:cs="Courier New"/>
+          <w:color w:val="24292E"/>
+          <w:sz w:val="16"/>
+          <w:szCs w:val="16"/>
+          <w:lang w:val="en-US"/>
+        </w:rPr>
+        <w:t>.</w:t>
+      </w:r>
+      <w:r>
+        <w:rPr>
+          <w:rFonts w:ascii="Courier New" w:eastAsia="Times New Roman" w:hAnsi="Courier New" w:cs="Courier New"/>
+          <w:i/>
+          <w:iCs/>
+          <w:color w:val="005CC5"/>
+          <w:sz w:val="16"/>
+          <w:szCs w:val="16"/>
+          <w:lang w:val="en-US"/>
+        </w:rPr>
+        <w:t>out</w:t>
+      </w:r>
+      <w:r>
+        <w:rPr>
+          <w:rFonts w:ascii="Courier New" w:eastAsia="Times New Roman" w:hAnsi="Courier New" w:cs="Courier New"/>
+          <w:color w:val="24292E"/>
+          <w:sz w:val="16"/>
+          <w:szCs w:val="16"/>
+          <w:lang w:val="en-US"/>
+        </w:rPr>
+        <w:t>.</w:t>
+      </w:r>
+      <w:r>
+        <w:rPr>
+          <w:rFonts w:ascii="Courier New" w:eastAsia="Times New Roman" w:hAnsi="Courier New" w:cs="Courier New"/>
+          <w:color w:val="6F42C1"/>
+          <w:sz w:val="16"/>
+          <w:szCs w:val="16"/>
+          <w:lang w:val="en-US"/>
+        </w:rPr>
+        <w:t>println</w:t>
+      </w:r>
+      <w:r>
+        <w:rPr>
+          <w:rFonts w:ascii="Courier New" w:eastAsia="Times New Roman" w:hAnsi="Courier New" w:cs="Courier New"/>
+          <w:color w:val="24292E"/>
+          <w:sz w:val="16"/>
+          <w:szCs w:val="16"/>
+          <w:lang w:val="en-US"/>
+        </w:rPr>
+        <w:t>(</w:t>
+      </w:r>
+      <w:r>
+        <w:rPr>
+          <w:rFonts w:ascii="Courier New" w:eastAsia="Times New Roman" w:hAnsi="Courier New" w:cs="Courier New"/>
+          <w:color w:val="032F62"/>
+          <w:sz w:val="16"/>
+          <w:szCs w:val="16"/>
+          <w:lang w:val="en-US"/>
+        </w:rPr>
+        <w:t xml:space="preserve">"DONE! " </w:t>
+      </w:r>
+      <w:r>
+        <w:rPr>
+          <w:rFonts w:ascii="Courier New" w:eastAsia="Times New Roman" w:hAnsi="Courier New" w:cs="Courier New"/>
+          <w:color w:val="D73A49"/>
+          <w:sz w:val="16"/>
+          <w:szCs w:val="16"/>
+          <w:lang w:val="en-US"/>
+        </w:rPr>
+        <w:t xml:space="preserve">+ </w:t>
+      </w:r>
+      <w:proofErr w:type="spellStart"/>
+      <w:proofErr w:type="gramStart"/>
+      <w:r>
+        <w:rPr>
+          <w:rFonts w:ascii="Courier New" w:eastAsia="Times New Roman" w:hAnsi="Courier New" w:cs="Courier New"/>
+          <w:color w:val="6F42C1"/>
+          <w:sz w:val="16"/>
+          <w:szCs w:val="16"/>
+          <w:lang w:val="en-US"/>
+        </w:rPr>
+        <w:t>getName</w:t>
+      </w:r>
+      <w:proofErr w:type="spellEnd"/>
+      <w:r>
+        <w:rPr>
+          <w:rFonts w:ascii="Courier New" w:eastAsia="Times New Roman" w:hAnsi="Courier New" w:cs="Courier New"/>
+          <w:color w:val="24292E"/>
+          <w:sz w:val="16"/>
+          <w:szCs w:val="16"/>
+          <w:lang w:val="en-US"/>
+        </w:rPr>
+        <w:t>(</w:t>
+      </w:r>
+      <w:proofErr w:type="gramEnd"/>
+      <w:r>
+        <w:rPr>
+          <w:rFonts w:ascii="Courier New" w:eastAsia="Times New Roman" w:hAnsi="Courier New" w:cs="Courier New"/>
+          <w:color w:val="24292E"/>
+          <w:sz w:val="16"/>
+          <w:szCs w:val="16"/>
+          <w:lang w:val="en-US"/>
+        </w:rPr>
+        <w:t>));</w:t>
+      </w:r>
+      <w:r>
+        <w:rPr>
+          <w:rFonts w:ascii="Courier New" w:eastAsia="Times New Roman" w:hAnsi="Courier New" w:cs="Courier New"/>
+          <w:color w:val="24292E"/>
+          <w:sz w:val="16"/>
+          <w:szCs w:val="16"/>
+          <w:lang w:val="en-US"/>
+        </w:rPr>
+        <w:br/>
+        <w:t xml:space="preserve">    }</w:t>
+      </w:r>
+      <w:r>
+        <w:rPr>
+          <w:rFonts w:ascii="Courier New" w:eastAsia="Times New Roman" w:hAnsi="Courier New" w:cs="Courier New"/>
+          <w:color w:val="24292E"/>
+          <w:sz w:val="16"/>
+          <w:szCs w:val="16"/>
+          <w:lang w:val="en-US"/>
+        </w:rPr>
+        <w:br/>
+        <w:t>}</w:t>
+      </w:r>
+    </w:p>
+    <w:p>
+      <w:pPr>
+        <w:shd w:val="clear" w:color="auto" w:fill="FFFFFF"/>
+        <w:tabs>
+          <w:tab w:val="left" w:pos="916"/>
+          <w:tab w:val="left" w:pos="1832"/>
+          <w:tab w:val="left" w:pos="2748"/>
+          <w:tab w:val="left" w:pos="3664"/>
+          <w:tab w:val="left" w:pos="4580"/>
+          <w:tab w:val="left" w:pos="5496"/>
+          <w:tab w:val="left" w:pos="6412"/>
+          <w:tab w:val="left" w:pos="7328"/>
+          <w:tab w:val="left" w:pos="8244"/>
+          <w:tab w:val="left" w:pos="9160"/>
+          <w:tab w:val="left" w:pos="10076"/>
+          <w:tab w:val="left" w:pos="10992"/>
+          <w:tab w:val="left" w:pos="11908"/>
+          <w:tab w:val="left" w:pos="12824"/>
+          <w:tab w:val="left" w:pos="13740"/>
+          <w:tab w:val="left" w:pos="14656"/>
+        </w:tabs>
+        <w:spacing w:after="0" w:line="240" w:lineRule="auto"/>
+        <w:rPr>
+          <w:rFonts w:ascii="Courier New" w:eastAsia="Times New Roman" w:hAnsi="Courier New" w:cs="Courier New"/>
+          <w:color w:val="24292E"/>
+          <w:sz w:val="16"/>
+          <w:szCs w:val="16"/>
+          <w:lang w:val="en-US"/>
+        </w:rPr>
+      </w:pPr>
+    </w:p>
+    <w:p>
+      <w:pPr>
+        <w:pStyle w:val="HTMLPreformatted"/>
+        <w:shd w:val="clear" w:color="auto" w:fill="FFFFFF"/>
+        <w:rPr>
+          <w:color w:val="24292E"/>
+          <w:sz w:val="16"/>
+          <w:szCs w:val="16"/>
+        </w:rPr>
+      </w:pPr>
+      <w:r>
+        <w:rPr>
+          <w:color w:val="D73A49"/>
+          <w:sz w:val="16"/>
+          <w:szCs w:val="16"/>
+        </w:rPr>
+        <w:t xml:space="preserve">public class </w:t>
+      </w:r>
+      <w:proofErr w:type="spellStart"/>
+      <w:r>
+        <w:rPr>
+          <w:color w:val="6F42C1"/>
+          <w:sz w:val="16"/>
+          <w:szCs w:val="16"/>
+        </w:rPr>
+        <w:t>SimpleThreadTest</w:t>
+      </w:r>
+      <w:proofErr w:type="spellEnd"/>
+      <w:r>
+        <w:rPr>
+          <w:color w:val="6F42C1"/>
+          <w:sz w:val="16"/>
+          <w:szCs w:val="16"/>
+        </w:rPr>
+        <w:br/>
+      </w:r>
+      <w:r>
+        <w:rPr>
+          <w:color w:val="24292E"/>
+          <w:sz w:val="16"/>
+          <w:szCs w:val="16"/>
+        </w:rPr>
+        <w:t>{</w:t>
+      </w:r>
+      <w:r>
+        <w:rPr>
+          <w:color w:val="24292E"/>
+          <w:sz w:val="16"/>
+          <w:szCs w:val="16"/>
+        </w:rPr>
+        <w:br/>
+        <w:t xml:space="preserve">    </w:t>
+      </w:r>
+      <w:r>
+        <w:rPr>
+          <w:color w:val="D73A49"/>
+          <w:sz w:val="16"/>
+          <w:szCs w:val="16"/>
+        </w:rPr>
+        <w:t xml:space="preserve">public static void </w:t>
+      </w:r>
+      <w:proofErr w:type="gramStart"/>
+      <w:r>
+        <w:rPr>
+          <w:color w:val="6F42C1"/>
+          <w:sz w:val="16"/>
+          <w:szCs w:val="16"/>
+        </w:rPr>
+        <w:t>main</w:t>
+      </w:r>
+      <w:r>
+        <w:rPr>
+          <w:color w:val="24292E"/>
+          <w:sz w:val="16"/>
+          <w:szCs w:val="16"/>
+        </w:rPr>
+        <w:t>(</w:t>
+      </w:r>
+      <w:proofErr w:type="gramEnd"/>
+      <w:r>
+        <w:rPr>
+          <w:color w:val="6F42C1"/>
+          <w:sz w:val="16"/>
+          <w:szCs w:val="16"/>
+        </w:rPr>
+        <w:t>String</w:t>
+      </w:r>
+      <w:r>
+        <w:rPr>
+          <w:color w:val="24292E"/>
+          <w:sz w:val="16"/>
+          <w:szCs w:val="16"/>
+        </w:rPr>
+        <w:t xml:space="preserve">[] </w:t>
+      </w:r>
+      <w:proofErr w:type="spellStart"/>
+      <w:r>
+        <w:rPr>
+          <w:color w:val="E36209"/>
+          <w:sz w:val="16"/>
+          <w:szCs w:val="16"/>
+        </w:rPr>
+        <w:t>args</w:t>
+      </w:r>
+      <w:proofErr w:type="spellEnd"/>
+      <w:r>
+        <w:rPr>
+          <w:color w:val="24292E"/>
+          <w:sz w:val="16"/>
+          <w:szCs w:val="16"/>
+        </w:rPr>
+        <w:t>) {</w:t>
+      </w:r>
+      <w:r>
+        <w:rPr>
+          <w:color w:val="24292E"/>
+          <w:sz w:val="16"/>
+          <w:szCs w:val="16"/>
+        </w:rPr>
+        <w:br/>
+        <w:t xml:space="preserve">        </w:t>
+      </w:r>
+      <w:r>
+        <w:rPr>
+          <w:color w:val="D73A49"/>
+          <w:sz w:val="16"/>
+          <w:szCs w:val="16"/>
+        </w:rPr>
+        <w:t xml:space="preserve">new </w:t>
+      </w:r>
+      <w:proofErr w:type="spellStart"/>
+      <w:r>
+        <w:rPr>
+          <w:color w:val="6F42C1"/>
+          <w:sz w:val="16"/>
+          <w:szCs w:val="16"/>
+        </w:rPr>
+        <w:t>SimpleThread</w:t>
+      </w:r>
+      <w:proofErr w:type="spellEnd"/>
+      <w:r>
+        <w:rPr>
+          <w:color w:val="24292E"/>
+          <w:sz w:val="16"/>
+          <w:szCs w:val="16"/>
+        </w:rPr>
+        <w:t>(</w:t>
+      </w:r>
+      <w:r>
+        <w:rPr>
+          <w:color w:val="032F62"/>
+          <w:sz w:val="16"/>
+          <w:szCs w:val="16"/>
+        </w:rPr>
+        <w:t>"Dog"</w:t>
+      </w:r>
+      <w:r>
+        <w:rPr>
+          <w:color w:val="24292E"/>
+          <w:sz w:val="16"/>
+          <w:szCs w:val="16"/>
+        </w:rPr>
+        <w:t>).</w:t>
+      </w:r>
+      <w:r>
+        <w:rPr>
+          <w:color w:val="6F42C1"/>
+          <w:sz w:val="16"/>
+          <w:szCs w:val="16"/>
+        </w:rPr>
+        <w:t>start</w:t>
+      </w:r>
+      <w:r>
+        <w:rPr>
+          <w:color w:val="24292E"/>
+          <w:sz w:val="16"/>
+          <w:szCs w:val="16"/>
+        </w:rPr>
+        <w:t>();</w:t>
+      </w:r>
+      <w:r>
+        <w:rPr>
+          <w:color w:val="24292E"/>
+          <w:sz w:val="16"/>
+          <w:szCs w:val="16"/>
+        </w:rPr>
+        <w:br/>
+        <w:t xml:space="preserve">        </w:t>
+      </w:r>
+      <w:r>
+        <w:rPr>
+          <w:color w:val="D73A49"/>
+          <w:sz w:val="16"/>
+          <w:szCs w:val="16"/>
+        </w:rPr>
+        <w:t xml:space="preserve">new </w:t>
+      </w:r>
+      <w:proofErr w:type="spellStart"/>
+      <w:r>
+        <w:rPr>
+          <w:color w:val="6F42C1"/>
+          <w:sz w:val="16"/>
+          <w:szCs w:val="16"/>
+        </w:rPr>
+        <w:t>SimpleThread</w:t>
+      </w:r>
+      <w:proofErr w:type="spellEnd"/>
+      <w:r>
+        <w:rPr>
+          <w:color w:val="24292E"/>
+          <w:sz w:val="16"/>
+          <w:szCs w:val="16"/>
+        </w:rPr>
+        <w:t>(</w:t>
+      </w:r>
+      <w:r>
+        <w:rPr>
+          <w:color w:val="032F62"/>
+          <w:sz w:val="16"/>
+          <w:szCs w:val="16"/>
+        </w:rPr>
+        <w:t>"Cat"</w:t>
+      </w:r>
+      <w:r>
+        <w:rPr>
+          <w:color w:val="24292E"/>
+          <w:sz w:val="16"/>
+          <w:szCs w:val="16"/>
+        </w:rPr>
+        <w:t>).</w:t>
+      </w:r>
+      <w:r>
+        <w:rPr>
+          <w:color w:val="6F42C1"/>
+          <w:sz w:val="16"/>
+          <w:szCs w:val="16"/>
+        </w:rPr>
+        <w:t>start</w:t>
+      </w:r>
+      <w:r>
+        <w:rPr>
+          <w:color w:val="24292E"/>
+          <w:sz w:val="16"/>
+          <w:szCs w:val="16"/>
+        </w:rPr>
+        <w:t>();</w:t>
+      </w:r>
+      <w:r>
+        <w:rPr>
+          <w:color w:val="24292E"/>
+          <w:sz w:val="16"/>
+          <w:szCs w:val="16"/>
+        </w:rPr>
+        <w:br/>
+        <w:t xml:space="preserve">        </w:t>
+      </w:r>
+      <w:r>
+        <w:rPr>
+          <w:color w:val="D73A49"/>
+          <w:sz w:val="16"/>
+          <w:szCs w:val="16"/>
+        </w:rPr>
+        <w:t xml:space="preserve">new </w:t>
+      </w:r>
+      <w:proofErr w:type="spellStart"/>
+      <w:r>
+        <w:rPr>
+          <w:color w:val="6F42C1"/>
+          <w:sz w:val="16"/>
+          <w:szCs w:val="16"/>
+        </w:rPr>
+        <w:t>SimpleThread</w:t>
+      </w:r>
+      <w:proofErr w:type="spellEnd"/>
+      <w:r>
+        <w:rPr>
+          <w:color w:val="24292E"/>
+          <w:sz w:val="16"/>
+          <w:szCs w:val="16"/>
+        </w:rPr>
+        <w:t>(</w:t>
+      </w:r>
+      <w:r>
+        <w:rPr>
+          <w:color w:val="032F62"/>
+          <w:sz w:val="16"/>
+          <w:szCs w:val="16"/>
+        </w:rPr>
+        <w:t>"Fish"</w:t>
+      </w:r>
+      <w:r>
+        <w:rPr>
+          <w:color w:val="24292E"/>
+          <w:sz w:val="16"/>
+          <w:szCs w:val="16"/>
+        </w:rPr>
+        <w:t>).</w:t>
+      </w:r>
+      <w:r>
+        <w:rPr>
+          <w:color w:val="6F42C1"/>
+          <w:sz w:val="16"/>
+          <w:szCs w:val="16"/>
+        </w:rPr>
+        <w:t>start</w:t>
+      </w:r>
+      <w:r>
+        <w:rPr>
+          <w:color w:val="24292E"/>
+          <w:sz w:val="16"/>
+          <w:szCs w:val="16"/>
+        </w:rPr>
+        <w:t>();</w:t>
+      </w:r>
+      <w:r>
+        <w:rPr>
+          <w:color w:val="24292E"/>
+          <w:sz w:val="16"/>
+          <w:szCs w:val="16"/>
+        </w:rPr>
+        <w:br/>
+        <w:t xml:space="preserve">    }</w:t>
+      </w:r>
+      <w:r>
+        <w:rPr>
+          <w:color w:val="24292E"/>
+          <w:sz w:val="16"/>
+          <w:szCs w:val="16"/>
+        </w:rPr>
+        <w:br/>
+        <w:t>}</w:t>
+      </w:r>
+    </w:p>
+    <w:p/>
+    <w:p>
+      <w:pPr>
+        <w:pStyle w:val="Heading4"/>
+      </w:pPr>
+      <w:r>
+        <w:t>Draw a diagram showing all possible sequences of states through which a thread may pass. With reference to the thread you wrote in part (a) above explain why each state transition may occur</w:t>
+      </w:r>
+    </w:p>
+    <w:p>
+      <w:r>
+        <w:drawing>
+          <wp:inline distT="0" distB="0" distL="0" distR="0" wp14:anchorId="202C02FB" wp14:editId="537B28DB">
+            <wp:extent cx="5334744" cy="2810267"/>
+            <wp:effectExtent l="0" t="0" r="0" b="9525"/>
+            <wp:docPr id="1" name="Picture 1"/>
+            <wp:cNvGraphicFramePr>
+              <a:graphicFrameLocks xmlns:a="http://schemas.openxmlformats.org/drawingml/2006/main" noChangeAspect="1"/>
+            </wp:cNvGraphicFramePr>
+            <a:graphic xmlns:a="http://schemas.openxmlformats.org/drawingml/2006/main">
+              <a:graphicData uri="http://schemas.openxmlformats.org/drawingml/2006/picture">
+                <pic:pic xmlns:pic="http://schemas.openxmlformats.org/drawingml/2006/picture">
+                  <pic:nvPicPr>
+                    <pic:cNvPr id="1" name=""/>
+                    <pic:cNvPicPr/>
+                  </pic:nvPicPr>
+                  <pic:blipFill>
+                    <a:blip r:embed="rId8"/>
+                    <a:stretch>
+                      <a:fillRect/>
+                    </a:stretch>
+                  </pic:blipFill>
+                  <pic:spPr>
+                    <a:xfrm>
+                      <a:off x="0" y="0"/>
+                      <a:ext cx="5334744" cy="2810267"/>
+                    </a:xfrm>
+                    <a:prstGeom prst="rect">
+                      <a:avLst/>
+                    </a:prstGeom>
+                  </pic:spPr>
+                </pic:pic>
+              </a:graphicData>
+            </a:graphic>
+          </wp:inline>
+        </w:drawing>
+      </w:r>
+    </w:p>
+    <w:p>
+      <w:pPr>
+        <w:pStyle w:val="Heading4"/>
+      </w:pPr>
+      <w:r>
+        <w:t>What is a Critical Section and what is mutual exclusion?</w:t>
+      </w:r>
+    </w:p>
+    <w:p>
+      <w:r>
+        <w:t>A piece of code in a process or thread that accesses a resource (memory for example) that is shared with another process or thread is called a critical section.</w:t>
+      </w:r>
+    </w:p>
+    <w:p/>
+    <w:p>
+      <w:pPr>
+        <w:pStyle w:val="Heading4"/>
+      </w:pPr>
+      <w:r>
+        <w:lastRenderedPageBreak/>
+        <w:t>Give an example of hardware support provided by processors to enable the implementation of mutual exclusion. Explain why this support is so useful</w:t>
+      </w:r>
+      <w:bookmarkStart w:id="5" w:name="_Toc86016334"/>
+    </w:p>
+    <w:p>
+      <w:r>
+        <w:t>It is very difficult to implement mutual exclusion without special purpose hardware support.</w:t>
+      </w:r>
+      <w:r>
+        <w:t xml:space="preserve"> </w:t>
+      </w:r>
+      <w:r>
+        <w:t>Most (all) modern processors provide a special hardware instruction to support the implementation of mutual exclusion.</w:t>
+      </w:r>
+    </w:p>
+    <w:p>
+      <w:pPr>
+        <w:pStyle w:val="Heading3"/>
+      </w:pPr>
+      <w:r>
+        <w:t>2014</w:t>
+      </w:r>
+      <w:bookmarkEnd w:id="5"/>
+    </w:p>
+    <w:p>
+      <w:pPr>
+        <w:pStyle w:val="Heading4"/>
+      </w:pPr>
+      <w:r>
+        <w:t>Briefly describe the difference between a process and a thread.</w:t>
+      </w:r>
+    </w:p>
+    <w:p>
+      <w:r>
+        <w:t>The main difference between process and a thread is that threads normally share data (variables) while processes normally don’t.</w:t>
+      </w:r>
+    </w:p>
+    <w:p>
+      <w:pPr>
+        <w:pStyle w:val="Heading4"/>
+      </w:pPr>
+      <w:r>
+        <w:t>Explain three reasons why developers use threads and concurrency.</w:t>
+      </w:r>
+    </w:p>
+    <w:p>
+      <w:r>
+        <w:t>These threads share the process's resources, but are able to execute independently. The threaded programming model provides developers with a useful abstraction of concurrent execution. Multithreading can also be applied to one process to enable parallel execution on a multiprocessing system.</w:t>
+      </w:r>
       <w:r>
         <w:br w:type="page"/>
       </w:r>
@@ -2961,7 +4064,7 @@
         <w:pStyle w:val="Heading4"/>
       </w:pPr>
       <w:r>
-        <w:t>Briefly explain the terms Critical Section and Mutual Exclusion. The monitor is a key mechanism in Java for ensuring mutual exclusion. Explain how it works.</w:t>
+        <w:t xml:space="preserve">Briefly explain the terms Critical Section and Mutual Exclusion. </w:t>
       </w:r>
     </w:p>
     <w:p>
@@ -3021,6 +4124,44 @@
       <w:pPr>
         <w:pStyle w:val="Heading4"/>
       </w:pPr>
+      <w:r>
+        <w:t>The monitor is a key mechanism in Java for ensuring mutual exclusion. Explain how it works.</w:t>
+      </w:r>
+    </w:p>
+    <w:p>
+      <w:pPr>
+        <w:spacing w:after="0"/>
+      </w:pPr>
+      <w:r>
+        <w:t>I</w:t>
+      </w:r>
+      <w:r>
+        <w:t>n concurrent programming (also known as parallel programming), a monitor is a synchronization construct that allows threads to have both mutual exclusion and the ability to wait (block) for a certain condition to become false.</w:t>
+      </w:r>
+    </w:p>
+    <w:p>
+      <w:pPr>
+        <w:pStyle w:val="Heading4"/>
+      </w:pPr>
+    </w:p>
+    <w:p>
+      <w:r>
+        <w:t>An object whose methods can be safely used in a multithreaded environment</w:t>
+      </w:r>
+      <w:r>
+        <w:t xml:space="preserve">. </w:t>
+      </w:r>
+      <w:r>
+        <w:t xml:space="preserve">A class that has synchronized methods and uses the </w:t>
+      </w:r>
+      <w:proofErr w:type="gramStart"/>
+      <w:r>
+        <w:t>wait(</w:t>
+      </w:r>
+      <w:proofErr w:type="gramEnd"/>
+      <w:r>
+        <w:t>) and notify() methods like this is known as a Monitor. This is a concurrency mechanism that is directly implemented in Java.</w:t>
+      </w:r>
     </w:p>
     <w:p/>
     <w:p>
@@ -3113,15 +4254,15 @@
         <w:pStyle w:val="Heading4"/>
       </w:pPr>
       <w:r>
-        <w:t xml:space="preserve">Illustrate a Process State transition diagram. Explain the purpose of each state and possible transitions from state to state. Explain how the type of process </w:t>
+        <w:t xml:space="preserve">Illustrate a Process State transition diagram. Explain the purpose of each state and possible transitions from state to state. Explain how the type of process e.g. MS Word\Media Player can </w:t>
       </w:r>
       <w:proofErr w:type="gramStart"/>
       <w:r>
-        <w:t>e.g.</w:t>
+        <w:t>effect</w:t>
       </w:r>
       <w:proofErr w:type="gramEnd"/>
       <w:r>
-        <w:t xml:space="preserve"> MS Word\Media Player can effect state transitions.</w:t>
+        <w:t xml:space="preserve"> state transitions.</w:t>
       </w:r>
     </w:p>
     <w:p/>
@@ -3146,7 +4287,7 @@
                     <pic:cNvPicPr/>
                   </pic:nvPicPr>
                   <pic:blipFill>
-                    <a:blip r:embed="rId8"/>
+                    <a:blip r:embed="rId9"/>
                     <a:stretch>
                       <a:fillRect/>
                     </a:stretch>
@@ -3169,27 +4310,35 @@
     </w:p>
     <w:p>
       <w:r>
-        <w:t xml:space="preserve">Word is started. First the program is loaded (copied) into memory. Its initial state is ready. • Shortly afterwards the program is </w:t>
+        <w:t>Word is started. First the program is loaded (copied) into memory. Its initial state is ready.</w:t>
+      </w:r>
+      <w:r>
+        <w:t xml:space="preserve"> </w:t>
+      </w:r>
+      <w:r>
+        <w:t xml:space="preserve">Shortly afterwards the program is </w:t>
       </w:r>
       <w:r>
         <w:t>dispatched,</w:t>
       </w:r>
       <w:r>
-        <w:t xml:space="preserve"> and it starts executing (running). A splash screen is displayed on the screen and then the Word window itself appears. • Then the program enters the blocked state. It is waiting for you to type. You type one character. That character is delivered to the program Word and its state is changed from blocked to ready (wakeup). • At some stage the operating system dispatches the program (state changes to running</w:t>
-      </w:r>
-      <w:proofErr w:type="gramStart"/>
-      <w:r>
-        <w:t>)</w:t>
-      </w:r>
-      <w:proofErr w:type="gramEnd"/>
-      <w:r>
-        <w:t xml:space="preserve"> and the Word program decides and puts that character on the screen. • Then the process state changes from running to blocked again (sleep). • Suppose a Media Player was executing at the same time. • While the Word program is blocked, the Media Player can execute. • [If you have run a media player and a </w:t>
-      </w:r>
-      <w:proofErr w:type="gramStart"/>
-      <w:r>
-        <w:t>number</w:t>
-      </w:r>
-      <w:proofErr w:type="gramEnd"/>
+        <w:t xml:space="preserve"> and it starts executing (running). A splash screen is displayed on the screen and then the Word window itself appears.</w:t>
+      </w:r>
+      <w:r>
+        <w:t xml:space="preserve"> </w:t>
+      </w:r>
+      <w:r>
+        <w:t>Then the program enters the blocked state. It is waiting for you to type. You type one character. That character is delivered to the program Word and its state is changed from blocked to ready (wakeup). At some stage the operating system dispatches the program (state changes to running) and the Word program decides and puts that character on the screen. Then the process state changes from running to blocked again (sleep). Suppose a Media Player was executing at the same time. While the Word program is blocked, the Media Player can execute.</w:t>
+      </w:r>
+      <w:r>
+        <w:t xml:space="preserve"> </w:t>
+      </w:r>
+      <w:r>
+        <w:t xml:space="preserve">[If you have run a media player and a </w:t>
+      </w:r>
+      <w:r>
+        <w:t>number of</w:t>
+      </w:r>
       <w:r>
         <w:t xml:space="preserve"> programs on a machine that is not fast enough, it can happen that the Media Player hasn’t time to decompress the media file in time and you can hear the results.]</w:t>
       </w:r>
@@ -3493,15 +4642,7 @@
         <w:spacing w:after="0"/>
       </w:pPr>
       <w:r>
-        <w:t>PCBs for each process, contain all the information required by the OS to manage processes in the system. It allows the operating system to restart a process. In order to do this the contents of all registers must be saved (</w:t>
-      </w:r>
-      <w:proofErr w:type="gramStart"/>
-      <w:r>
-        <w:t>e.g.</w:t>
-      </w:r>
-      <w:proofErr w:type="gramEnd"/>
-      <w:r>
-        <w:t xml:space="preserve"> LD R1, X). This is often known as the volatile environment of a process.</w:t>
+        <w:t>PCBs for each process, contain all the information required by the OS to manage processes in the system. It allows the operating system to restart a process. In order to do this the contents of all registers must be saved (e.g. LD R1, X). This is often known as the volatile environment of a process.</w:t>
       </w:r>
     </w:p>
     <w:p>
@@ -3920,25 +5061,138 @@
       </w:r>
     </w:p>
     <w:p>
+      <w:r>
+        <w:t>Main memory is a large array of words, indexed by address. Random Access Memory (CPU can go directly to any section of main memory and does not have go about the process in a sequential order.) • Depending on the platform, a word is typically either 32 or 64 bits, and so is an address. • A processor/core reads a value from memory by sending a message containing the desired address to memory.</w:t>
+      </w:r>
+    </w:p>
+    <w:p>
+      <w:r>
+        <w:t>Cache Memory • Closer to the processor or core and therefore faster. • When reading a memory location, first check the cache to see if it there. • L1 caches typically take 1 or 2 CPU cycles to access. • L2 caches typically take in the order of 10 cy</w:t>
+      </w:r>
+      <w:r>
+        <w:t>cles to access</w:t>
+      </w:r>
+    </w:p>
+    <w:p>
+      <w:r>
+        <w:t>• Multicore architecture places multiple processor cores and bundles them as a single physical processor. • The proximity of multiple CPU cores allows the cache coherency circuitry to operate at a much higher clock rate than what is possible if the signals have to travel off-chip. • The ability of multi-core processors to increase application performance depends on the use of multiple threads within applications</w:t>
+      </w:r>
+    </w:p>
+    <w:p>
+      <w:r>
+        <w:drawing>
+          <wp:inline distT="0" distB="0" distL="0" distR="0" wp14:anchorId="5E94C751" wp14:editId="1A9A7A63">
+            <wp:extent cx="5731510" cy="3759835"/>
+            <wp:effectExtent l="0" t="0" r="2540" b="0"/>
+            <wp:docPr id="3" name="Picture 3"/>
+            <wp:cNvGraphicFramePr>
+              <a:graphicFrameLocks xmlns:a="http://schemas.openxmlformats.org/drawingml/2006/main" noChangeAspect="1"/>
+            </wp:cNvGraphicFramePr>
+            <a:graphic xmlns:a="http://schemas.openxmlformats.org/drawingml/2006/main">
+              <a:graphicData uri="http://schemas.openxmlformats.org/drawingml/2006/picture">
+                <pic:pic xmlns:pic="http://schemas.openxmlformats.org/drawingml/2006/picture">
+                  <pic:nvPicPr>
+                    <pic:cNvPr id="1" name=""/>
+                    <pic:cNvPicPr/>
+                  </pic:nvPicPr>
+                  <pic:blipFill>
+                    <a:blip r:embed="rId10"/>
+                    <a:stretch>
+                      <a:fillRect/>
+                    </a:stretch>
+                  </pic:blipFill>
+                  <pic:spPr>
+                    <a:xfrm>
+                      <a:off x="0" y="0"/>
+                      <a:ext cx="5731510" cy="3759835"/>
+                    </a:xfrm>
+                    <a:prstGeom prst="rect">
+                      <a:avLst/>
+                    </a:prstGeom>
+                  </pic:spPr>
+                </pic:pic>
+              </a:graphicData>
+            </a:graphic>
+          </wp:inline>
+        </w:drawing>
+      </w:r>
+    </w:p>
+    <w:p/>
+    <w:p>
       <w:pPr>
         <w:pStyle w:val="Heading4"/>
       </w:pPr>
       <w:r>
-        <w:t>Explain the function of a Cache Coherence algorithm. Describe the MESI protocol explaining the four states of data.</w:t>
+        <w:t xml:space="preserve">Explain the function of a Cache Coherence algorithm. </w:t>
+      </w:r>
+    </w:p>
+    <w:p>
+      <w:r>
+        <w:t>A cache coherence algorithm ensures that data is not out of date. The MESI protocol works with 4 states of data in a cache</w:t>
+      </w:r>
+    </w:p>
+    <w:p>
+      <w:r>
+        <w:br w:type="page"/>
       </w:r>
     </w:p>
     <w:p>
       <w:pPr>
         <w:pStyle w:val="Heading4"/>
       </w:pPr>
-      <w:proofErr w:type="gramStart"/>
-      <w:r>
-        <w:t>With regard to</w:t>
-      </w:r>
-      <w:proofErr w:type="gramEnd"/>
-      <w:r>
-        <w:t xml:space="preserve"> a concurrent application explain the term liveness. Briefly explain three common liveness issues for a concurrent application.</w:t>
-      </w:r>
+      <w:r>
+        <w:lastRenderedPageBreak/>
+        <w:t>Describe the MESI protocol explaining the four states of data.</w:t>
+      </w:r>
+    </w:p>
+    <w:p>
+      <w:r>
+        <w:drawing>
+          <wp:inline distT="0" distB="0" distL="0" distR="0" wp14:anchorId="27916997" wp14:editId="322A6D66">
+            <wp:extent cx="5731510" cy="3440430"/>
+            <wp:effectExtent l="0" t="0" r="2540" b="7620"/>
+            <wp:docPr id="4" name="Picture 4"/>
+            <wp:cNvGraphicFramePr>
+              <a:graphicFrameLocks xmlns:a="http://schemas.openxmlformats.org/drawingml/2006/main" noChangeAspect="1"/>
+            </wp:cNvGraphicFramePr>
+            <a:graphic xmlns:a="http://schemas.openxmlformats.org/drawingml/2006/main">
+              <a:graphicData uri="http://schemas.openxmlformats.org/drawingml/2006/picture">
+                <pic:pic xmlns:pic="http://schemas.openxmlformats.org/drawingml/2006/picture">
+                  <pic:nvPicPr>
+                    <pic:cNvPr id="1" name=""/>
+                    <pic:cNvPicPr/>
+                  </pic:nvPicPr>
+                  <pic:blipFill>
+                    <a:blip r:embed="rId11"/>
+                    <a:stretch>
+                      <a:fillRect/>
+                    </a:stretch>
+                  </pic:blipFill>
+                  <pic:spPr>
+                    <a:xfrm>
+                      <a:off x="0" y="0"/>
+                      <a:ext cx="5731510" cy="3440430"/>
+                    </a:xfrm>
+                    <a:prstGeom prst="rect">
+                      <a:avLst/>
+                    </a:prstGeom>
+                  </pic:spPr>
+                </pic:pic>
+              </a:graphicData>
+            </a:graphic>
+          </wp:inline>
+        </w:drawing>
+      </w:r>
+    </w:p>
+    <w:p>
+      <w:pPr>
+        <w:pStyle w:val="Heading4"/>
+      </w:pPr>
+      <w:r>
+        <w:t>With regard to a concurrent application explain the term liveness. Briefly explain three common liveness issues for a concurrent application.</w:t>
+      </w:r>
+      <w:bookmarkStart w:id="16" w:name="_GoBack"/>
+      <w:bookmarkEnd w:id="16"/>
     </w:p>
     <w:p/>
     <w:p>
@@ -4020,182 +5274,6 @@
       </w:r>
     </w:p>
     <w:p/>
-    <w:p>
-      <w:pPr>
-        <w:pStyle w:val="Heading3"/>
-      </w:pPr>
-      <w:bookmarkStart w:id="16" w:name="_Toc86016339"/>
-      <w:r>
-        <w:t>2015</w:t>
-      </w:r>
-      <w:bookmarkEnd w:id="16"/>
-    </w:p>
-    <w:p>
-      <w:pPr>
-        <w:pStyle w:val="Heading4"/>
-      </w:pPr>
-      <w:r>
-        <w:t>Explain the Producer Consumer design pattern. Describe four benefits of this design pattern</w:t>
-      </w:r>
-    </w:p>
-    <w:p>
-      <w:pPr>
-        <w:pStyle w:val="Heading4"/>
-      </w:pPr>
-      <w:r>
-        <w:t>Using short sections of java code illustrate</w:t>
-      </w:r>
-    </w:p>
-    <w:p>
-      <w:pPr>
-        <w:pStyle w:val="Heading4"/>
-        <w:numPr>
-          <w:ilvl w:val="0"/>
-          <w:numId w:val="16"/>
-        </w:numPr>
-        <w:tabs>
-          <w:tab w:val="num" w:pos="720"/>
-        </w:tabs>
-        <w:ind w:hanging="360"/>
-      </w:pPr>
-      <w:r>
-        <w:t>how a producer thread creates items and inserts them into an instance of java.util.concurrent.BlockingQueue.</w:t>
-      </w:r>
-    </w:p>
-    <w:p>
-      <w:pPr>
-        <w:pStyle w:val="Heading4"/>
-        <w:numPr>
-          <w:ilvl w:val="0"/>
-          <w:numId w:val="16"/>
-        </w:numPr>
-        <w:tabs>
-          <w:tab w:val="num" w:pos="720"/>
-        </w:tabs>
-        <w:ind w:hanging="360"/>
-      </w:pPr>
-      <w:r>
-        <w:t>how a consumer thread removes items from the BlockingQueue</w:t>
-      </w:r>
-    </w:p>
-    <w:p>
-      <w:pPr>
-        <w:pStyle w:val="Heading4"/>
-        <w:numPr>
-          <w:ilvl w:val="0"/>
-          <w:numId w:val="16"/>
-        </w:numPr>
-        <w:tabs>
-          <w:tab w:val="num" w:pos="720"/>
-        </w:tabs>
-        <w:ind w:hanging="360"/>
-      </w:pPr>
-      <w:r>
-        <w:t>a main() method that creates and starts a producer thread and a consumer thread.</w:t>
-      </w:r>
-    </w:p>
-    <w:p>
-      <w:pPr>
-        <w:pStyle w:val="Heading4"/>
-      </w:pPr>
-      <w:proofErr w:type="gramStart"/>
-      <w:r>
-        <w:t>With regard to</w:t>
-      </w:r>
-      <w:proofErr w:type="gramEnd"/>
-      <w:r>
-        <w:t xml:space="preserve"> a concurrent application explain the term liveness. Briefly explain three common liveness issues for a concurrent application.</w:t>
-      </w:r>
-    </w:p>
-    <w:p/>
-    <w:p>
-      <w:pPr>
-        <w:pStyle w:val="Heading3"/>
-      </w:pPr>
-      <w:bookmarkStart w:id="17" w:name="_Toc86016340"/>
-      <w:r>
-        <w:t>2014</w:t>
-      </w:r>
-      <w:bookmarkEnd w:id="17"/>
-    </w:p>
-    <w:p>
-      <w:pPr>
-        <w:pStyle w:val="Heading4"/>
-      </w:pPr>
-      <w:r>
-        <w:t>Briefly explain the terms Critical Section and Mutual Exclusion. The monitor is a key mechanism in Java for ensuring mutual exclusion. Explain how it works</w:t>
-      </w:r>
-    </w:p>
-    <w:p>
-      <w:pPr>
-        <w:pStyle w:val="Heading4"/>
-      </w:pPr>
-      <w:r>
-        <w:t>Explain the Producer Consumer design pattern. Describe four benefits of this design pattern</w:t>
-      </w:r>
-    </w:p>
-    <w:p>
-      <w:pPr>
-        <w:pStyle w:val="Heading4"/>
-      </w:pPr>
-      <w:r>
-        <w:t>Using short sections of java code illustrate</w:t>
-      </w:r>
-    </w:p>
-    <w:p>
-      <w:pPr>
-        <w:pStyle w:val="Heading4"/>
-        <w:numPr>
-          <w:ilvl w:val="0"/>
-          <w:numId w:val="14"/>
-        </w:numPr>
-        <w:tabs>
-          <w:tab w:val="num" w:pos="720"/>
-        </w:tabs>
-        <w:ind w:hanging="360"/>
-      </w:pPr>
-      <w:r>
-        <w:t>how a producer thread creates items and inserts them into an instance of</w:t>
-      </w:r>
-      <w:r>
-        <w:t xml:space="preserve"> </w:t>
-      </w:r>
-      <w:r>
-        <w:t>java.util.concurrent.BlockingQueue.</w:t>
-      </w:r>
-    </w:p>
-    <w:p>
-      <w:pPr>
-        <w:pStyle w:val="Heading4"/>
-        <w:numPr>
-          <w:ilvl w:val="0"/>
-          <w:numId w:val="14"/>
-        </w:numPr>
-        <w:tabs>
-          <w:tab w:val="num" w:pos="720"/>
-        </w:tabs>
-        <w:ind w:hanging="360"/>
-      </w:pPr>
-      <w:r>
-        <w:t>how a consumer thread removes items from the BlockingQueue</w:t>
-      </w:r>
-    </w:p>
-    <w:p>
-      <w:pPr>
-        <w:pStyle w:val="Heading4"/>
-        <w:numPr>
-          <w:ilvl w:val="0"/>
-          <w:numId w:val="14"/>
-        </w:numPr>
-        <w:tabs>
-          <w:tab w:val="num" w:pos="720"/>
-        </w:tabs>
-        <w:ind w:hanging="360"/>
-      </w:pPr>
-      <w:r>
-        <w:t>a main() method that creates and starts a producer thread and a consumer thread.</w:t>
-      </w:r>
-    </w:p>
     <w:p/>
     <w:sectPr>
       <w:pgSz w:w="11906" w:h="16838"/>
@@ -4208,7 +5286,7 @@
 </file>
 
 <file path=word/endnotes.xml><?xml version="1.0" encoding="utf-8"?>
-<w:endnotes xmlns:wpc="http://schemas.microsoft.com/office/word/2010/wordprocessingCanvas" xmlns:cx="http://schemas.microsoft.com/office/drawing/2014/chartex" xmlns:cx1="http://schemas.microsoft.com/office/drawing/2015/9/8/chartex" xmlns:cx2="http://schemas.microsoft.com/office/drawing/2015/10/21/chartex" xmlns:cx3="http://schemas.microsoft.com/office/drawing/2016/5/9/chartex" xmlns:cx4="http://schemas.microsoft.com/office/drawing/2016/5/10/chartex" xmlns:cx5="http://schemas.microsoft.com/office/drawing/2016/5/11/chartex" xmlns:cx6="http://schemas.microsoft.com/office/drawing/2016/5/12/chartex" xmlns:cx7="http://schemas.microsoft.com/office/drawing/2016/5/13/chartex" xmlns:cx8="http://schemas.microsoft.com/office/drawing/2016/5/14/chartex" xmlns:mc="http://schemas.openxmlformats.org/markup-compatibility/2006" xmlns:aink="http://schemas.microsoft.com/office/drawing/2016/ink" xmlns:am3d="http://schemas.microsoft.com/office/drawing/2017/model3d" xmlns:o="urn:schemas-microsoft-com:office:office" xmlns:r="http://schemas.openxmlformats.org/officeDocument/2006/relationships" xmlns:m="http://schemas.openxmlformats.org/officeDocument/2006/math" xmlns:v="urn:schemas-microsoft-com:vml" xmlns:wp14="http://schemas.microsoft.com/office/word/2010/wordprocessingDrawing" xmlns:wp="http://schemas.openxmlformats.org/drawingml/2006/wordprocessingDrawing" xmlns:w10="urn:schemas-microsoft-com:office:word" xmlns:w="http://schemas.openxmlformats.org/wordprocessingml/2006/main" xmlns:w14="http://schemas.microsoft.com/office/word/2010/wordml" xmlns:w15="http://schemas.microsoft.com/office/word/2012/wordml" xmlns:w16cex="http://schemas.microsoft.com/office/word/2018/wordml/cex" xmlns:w16cid="http://schemas.microsoft.com/office/word/2016/wordml/cid" xmlns:w16="http://schemas.microsoft.com/office/word/2018/wordml" xmlns:w16sdtdh="http://schemas.microsoft.com/office/word/2020/wordml/sdtdatahash" xmlns:w16se="http://schemas.microsoft.com/office/word/2015/wordml/symex" xmlns:wpg="http://schemas.microsoft.com/office/word/2010/wordprocessingGroup" xmlns:wpi="http://schemas.microsoft.com/office/word/2010/wordprocessingInk" xmlns:wne="http://schemas.microsoft.com/office/word/2006/wordml" xmlns:wps="http://schemas.microsoft.com/office/word/2010/wordprocessingShape" mc:Ignorable="w14 w15 w16se w16cid w16 w16cex w16sdtdh wp14">
+<w:endnotes xmlns:wpc="http://schemas.microsoft.com/office/word/2010/wordprocessingCanvas" xmlns:cx="http://schemas.microsoft.com/office/drawing/2014/chartex" xmlns:cx1="http://schemas.microsoft.com/office/drawing/2015/9/8/chartex" xmlns:cx2="http://schemas.microsoft.com/office/drawing/2015/10/21/chartex" xmlns:cx3="http://schemas.microsoft.com/office/drawing/2016/5/9/chartex" xmlns:cx4="http://schemas.microsoft.com/office/drawing/2016/5/10/chartex" xmlns:cx5="http://schemas.microsoft.com/office/drawing/2016/5/11/chartex" xmlns:cx6="http://schemas.microsoft.com/office/drawing/2016/5/12/chartex" xmlns:cx7="http://schemas.microsoft.com/office/drawing/2016/5/13/chartex" xmlns:cx8="http://schemas.microsoft.com/office/drawing/2016/5/14/chartex" xmlns:mc="http://schemas.openxmlformats.org/markup-compatibility/2006" xmlns:aink="http://schemas.microsoft.com/office/drawing/2016/ink" xmlns:am3d="http://schemas.microsoft.com/office/drawing/2017/model3d" xmlns:o="urn:schemas-microsoft-com:office:office" xmlns:r="http://schemas.openxmlformats.org/officeDocument/2006/relationships" xmlns:m="http://schemas.openxmlformats.org/officeDocument/2006/math" xmlns:v="urn:schemas-microsoft-com:vml" xmlns:wp14="http://schemas.microsoft.com/office/word/2010/wordprocessingDrawing" xmlns:wp="http://schemas.openxmlformats.org/drawingml/2006/wordprocessingDrawing" xmlns:w10="urn:schemas-microsoft-com:office:word" xmlns:w="http://schemas.openxmlformats.org/wordprocessingml/2006/main" xmlns:w14="http://schemas.microsoft.com/office/word/2010/wordml" xmlns:w15="http://schemas.microsoft.com/office/word/2012/wordml" xmlns:w16cid="http://schemas.microsoft.com/office/word/2016/wordml/cid" xmlns:w16se="http://schemas.microsoft.com/office/word/2015/wordml/symex" xmlns:wpg="http://schemas.microsoft.com/office/word/2010/wordprocessingGroup" xmlns:wpi="http://schemas.microsoft.com/office/word/2010/wordprocessingInk" xmlns:wne="http://schemas.microsoft.com/office/word/2006/wordml" xmlns:wps="http://schemas.microsoft.com/office/word/2010/wordprocessingShape" mc:Ignorable="w14 w15 w16se w16cid wp14">
   <w:endnote w:type="separator" w:id="-1">
     <w:p>
       <w:pPr>
@@ -4233,7 +5311,7 @@
 </file>
 
 <file path=word/footnotes.xml><?xml version="1.0" encoding="utf-8"?>
-<w:footnotes xmlns:wpc="http://schemas.microsoft.com/office/word/2010/wordprocessingCanvas" xmlns:cx="http://schemas.microsoft.com/office/drawing/2014/chartex" xmlns:cx1="http://schemas.microsoft.com/office/drawing/2015/9/8/chartex" xmlns:cx2="http://schemas.microsoft.com/office/drawing/2015/10/21/chartex" xmlns:cx3="http://schemas.microsoft.com/office/drawing/2016/5/9/chartex" xmlns:cx4="http://schemas.microsoft.com/office/drawing/2016/5/10/chartex" xmlns:cx5="http://schemas.microsoft.com/office/drawing/2016/5/11/chartex" xmlns:cx6="http://schemas.microsoft.com/office/drawing/2016/5/12/chartex" xmlns:cx7="http://schemas.microsoft.com/office/drawing/2016/5/13/chartex" xmlns:cx8="http://schemas.microsoft.com/office/drawing/2016/5/14/chartex" xmlns:mc="http://schemas.openxmlformats.org/markup-compatibility/2006" xmlns:aink="http://schemas.microsoft.com/office/drawing/2016/ink" xmlns:am3d="http://schemas.microsoft.com/office/drawing/2017/model3d" xmlns:o="urn:schemas-microsoft-com:office:office" xmlns:r="http://schemas.openxmlformats.org/officeDocument/2006/relationships" xmlns:m="http://schemas.openxmlformats.org/officeDocument/2006/math" xmlns:v="urn:schemas-microsoft-com:vml" xmlns:wp14="http://schemas.microsoft.com/office/word/2010/wordprocessingDrawing" xmlns:wp="http://schemas.openxmlformats.org/drawingml/2006/wordprocessingDrawing" xmlns:w10="urn:schemas-microsoft-com:office:word" xmlns:w="http://schemas.openxmlformats.org/wordprocessingml/2006/main" xmlns:w14="http://schemas.microsoft.com/office/word/2010/wordml" xmlns:w15="http://schemas.microsoft.com/office/word/2012/wordml" xmlns:w16cex="http://schemas.microsoft.com/office/word/2018/wordml/cex" xmlns:w16cid="http://schemas.microsoft.com/office/word/2016/wordml/cid" xmlns:w16="http://schemas.microsoft.com/office/word/2018/wordml" xmlns:w16sdtdh="http://schemas.microsoft.com/office/word/2020/wordml/sdtdatahash" xmlns:w16se="http://schemas.microsoft.com/office/word/2015/wordml/symex" xmlns:wpg="http://schemas.microsoft.com/office/word/2010/wordprocessingGroup" xmlns:wpi="http://schemas.microsoft.com/office/word/2010/wordprocessingInk" xmlns:wne="http://schemas.microsoft.com/office/word/2006/wordml" xmlns:wps="http://schemas.microsoft.com/office/word/2010/wordprocessingShape" mc:Ignorable="w14 w15 w16se w16cid w16 w16cex w16sdtdh wp14">
+<w:footnotes xmlns:wpc="http://schemas.microsoft.com/office/word/2010/wordprocessingCanvas" xmlns:cx="http://schemas.microsoft.com/office/drawing/2014/chartex" xmlns:cx1="http://schemas.microsoft.com/office/drawing/2015/9/8/chartex" xmlns:cx2="http://schemas.microsoft.com/office/drawing/2015/10/21/chartex" xmlns:cx3="http://schemas.microsoft.com/office/drawing/2016/5/9/chartex" xmlns:cx4="http://schemas.microsoft.com/office/drawing/2016/5/10/chartex" xmlns:cx5="http://schemas.microsoft.com/office/drawing/2016/5/11/chartex" xmlns:cx6="http://schemas.microsoft.com/office/drawing/2016/5/12/chartex" xmlns:cx7="http://schemas.microsoft.com/office/drawing/2016/5/13/chartex" xmlns:cx8="http://schemas.microsoft.com/office/drawing/2016/5/14/chartex" xmlns:mc="http://schemas.openxmlformats.org/markup-compatibility/2006" xmlns:aink="http://schemas.microsoft.com/office/drawing/2016/ink" xmlns:am3d="http://schemas.microsoft.com/office/drawing/2017/model3d" xmlns:o="urn:schemas-microsoft-com:office:office" xmlns:r="http://schemas.openxmlformats.org/officeDocument/2006/relationships" xmlns:m="http://schemas.openxmlformats.org/officeDocument/2006/math" xmlns:v="urn:schemas-microsoft-com:vml" xmlns:wp14="http://schemas.microsoft.com/office/word/2010/wordprocessingDrawing" xmlns:wp="http://schemas.openxmlformats.org/drawingml/2006/wordprocessingDrawing" xmlns:w10="urn:schemas-microsoft-com:office:word" xmlns:w="http://schemas.openxmlformats.org/wordprocessingml/2006/main" xmlns:w14="http://schemas.microsoft.com/office/word/2010/wordml" xmlns:w15="http://schemas.microsoft.com/office/word/2012/wordml" xmlns:w16cid="http://schemas.microsoft.com/office/word/2016/wordml/cid" xmlns:w16se="http://schemas.microsoft.com/office/word/2015/wordml/symex" xmlns:wpg="http://schemas.microsoft.com/office/word/2010/wordprocessingGroup" xmlns:wpi="http://schemas.microsoft.com/office/word/2010/wordprocessingInk" xmlns:wne="http://schemas.microsoft.com/office/word/2006/wordml" xmlns:wps="http://schemas.microsoft.com/office/word/2010/wordprocessingShape" mc:Ignorable="w14 w15 w16se w16cid wp14">
   <w:footnote w:type="separator" w:id="-1">
     <w:p>
       <w:pPr>
@@ -4258,7 +5336,7 @@
 </file>
 
 <file path=word/numbering.xml><?xml version="1.0" encoding="utf-8"?>
-<w:numbering xmlns:wpc="http://schemas.microsoft.com/office/word/2010/wordprocessingCanvas" xmlns:cx="http://schemas.microsoft.com/office/drawing/2014/chartex" xmlns:cx1="http://schemas.microsoft.com/office/drawing/2015/9/8/chartex" xmlns:cx2="http://schemas.microsoft.com/office/drawing/2015/10/21/chartex" xmlns:cx3="http://schemas.microsoft.com/office/drawing/2016/5/9/chartex" xmlns:cx4="http://schemas.microsoft.com/office/drawing/2016/5/10/chartex" xmlns:cx5="http://schemas.microsoft.com/office/drawing/2016/5/11/chartex" xmlns:cx6="http://schemas.microsoft.com/office/drawing/2016/5/12/chartex" xmlns:cx7="http://schemas.microsoft.com/office/drawing/2016/5/13/chartex" xmlns:cx8="http://schemas.microsoft.com/office/drawing/2016/5/14/chartex" xmlns:mc="http://schemas.openxmlformats.org/markup-compatibility/2006" xmlns:aink="http://schemas.microsoft.com/office/drawing/2016/ink" xmlns:am3d="http://schemas.microsoft.com/office/drawing/2017/model3d" xmlns:o="urn:schemas-microsoft-com:office:office" xmlns:r="http://schemas.openxmlformats.org/officeDocument/2006/relationships" xmlns:m="http://schemas.openxmlformats.org/officeDocument/2006/math" xmlns:v="urn:schemas-microsoft-com:vml" xmlns:wp14="http://schemas.microsoft.com/office/word/2010/wordprocessingDrawing" xmlns:wp="http://schemas.openxmlformats.org/drawingml/2006/wordprocessingDrawing" xmlns:w10="urn:schemas-microsoft-com:office:word" xmlns:w="http://schemas.openxmlformats.org/wordprocessingml/2006/main" xmlns:w14="http://schemas.microsoft.com/office/word/2010/wordml" xmlns:w15="http://schemas.microsoft.com/office/word/2012/wordml" xmlns:w16cex="http://schemas.microsoft.com/office/word/2018/wordml/cex" xmlns:w16cid="http://schemas.microsoft.com/office/word/2016/wordml/cid" xmlns:w16="http://schemas.microsoft.com/office/word/2018/wordml" xmlns:w16sdtdh="http://schemas.microsoft.com/office/word/2020/wordml/sdtdatahash" xmlns:w16se="http://schemas.microsoft.com/office/word/2015/wordml/symex" xmlns:wpg="http://schemas.microsoft.com/office/word/2010/wordprocessingGroup" xmlns:wpi="http://schemas.microsoft.com/office/word/2010/wordprocessingInk" xmlns:wne="http://schemas.microsoft.com/office/word/2006/wordml" xmlns:wps="http://schemas.microsoft.com/office/word/2010/wordprocessingShape" mc:Ignorable="w14 w15 w16se w16cid w16 w16cex w16sdtdh wp14">
+<w:numbering xmlns:wpc="http://schemas.microsoft.com/office/word/2010/wordprocessingCanvas" xmlns:cx="http://schemas.microsoft.com/office/drawing/2014/chartex" xmlns:cx1="http://schemas.microsoft.com/office/drawing/2015/9/8/chartex" xmlns:cx2="http://schemas.microsoft.com/office/drawing/2015/10/21/chartex" xmlns:cx3="http://schemas.microsoft.com/office/drawing/2016/5/9/chartex" xmlns:cx4="http://schemas.microsoft.com/office/drawing/2016/5/10/chartex" xmlns:cx5="http://schemas.microsoft.com/office/drawing/2016/5/11/chartex" xmlns:cx6="http://schemas.microsoft.com/office/drawing/2016/5/12/chartex" xmlns:cx7="http://schemas.microsoft.com/office/drawing/2016/5/13/chartex" xmlns:cx8="http://schemas.microsoft.com/office/drawing/2016/5/14/chartex" xmlns:mc="http://schemas.openxmlformats.org/markup-compatibility/2006" xmlns:aink="http://schemas.microsoft.com/office/drawing/2016/ink" xmlns:am3d="http://schemas.microsoft.com/office/drawing/2017/model3d" xmlns:o="urn:schemas-microsoft-com:office:office" xmlns:r="http://schemas.openxmlformats.org/officeDocument/2006/relationships" xmlns:m="http://schemas.openxmlformats.org/officeDocument/2006/math" xmlns:v="urn:schemas-microsoft-com:vml" xmlns:wp14="http://schemas.microsoft.com/office/word/2010/wordprocessingDrawing" xmlns:wp="http://schemas.openxmlformats.org/drawingml/2006/wordprocessingDrawing" xmlns:w10="urn:schemas-microsoft-com:office:word" xmlns:w="http://schemas.openxmlformats.org/wordprocessingml/2006/main" xmlns:w14="http://schemas.microsoft.com/office/word/2010/wordml" xmlns:w15="http://schemas.microsoft.com/office/word/2012/wordml" xmlns:w16cid="http://schemas.microsoft.com/office/word/2016/wordml/cid" xmlns:w16se="http://schemas.microsoft.com/office/word/2015/wordml/symex" xmlns:wpg="http://schemas.microsoft.com/office/word/2010/wordprocessingGroup" xmlns:wpi="http://schemas.microsoft.com/office/word/2010/wordprocessingInk" xmlns:wne="http://schemas.microsoft.com/office/word/2006/wordml" xmlns:wps="http://schemas.microsoft.com/office/word/2010/wordprocessingShape" mc:Ignorable="w14 w15 w16se w16cid wp14">
   <w:abstractNum w:abstractNumId="0" w15:restartNumberingAfterBreak="0">
     <w:nsid w:val="145E04B3"/>
     <w:multiLevelType w:val="hybridMultilevel"/>
@@ -6153,7 +7231,7 @@
 </file>
 
 <file path=word/styles.xml><?xml version="1.0" encoding="utf-8"?>
-<w:styles xmlns:mc="http://schemas.openxmlformats.org/markup-compatibility/2006" xmlns:r="http://schemas.openxmlformats.org/officeDocument/2006/relationships" xmlns:w="http://schemas.openxmlformats.org/wordprocessingml/2006/main" xmlns:w14="http://schemas.microsoft.com/office/word/2010/wordml" xmlns:w15="http://schemas.microsoft.com/office/word/2012/wordml" xmlns:w16cex="http://schemas.microsoft.com/office/word/2018/wordml/cex" xmlns:w16cid="http://schemas.microsoft.com/office/word/2016/wordml/cid" xmlns:w16="http://schemas.microsoft.com/office/word/2018/wordml" xmlns:w16sdtdh="http://schemas.microsoft.com/office/word/2020/wordml/sdtdatahash" xmlns:w16se="http://schemas.microsoft.com/office/word/2015/wordml/symex" mc:Ignorable="w14 w15 w16se w16cid w16 w16cex w16sdtdh">
+<w:styles xmlns:mc="http://schemas.openxmlformats.org/markup-compatibility/2006" xmlns:r="http://schemas.openxmlformats.org/officeDocument/2006/relationships" xmlns:w="http://schemas.openxmlformats.org/wordprocessingml/2006/main" xmlns:w14="http://schemas.microsoft.com/office/word/2010/wordml" xmlns:w15="http://schemas.microsoft.com/office/word/2012/wordml" xmlns:w16cid="http://schemas.microsoft.com/office/word/2016/wordml/cid" xmlns:w16se="http://schemas.microsoft.com/office/word/2015/wordml/symex" mc:Ignorable="w14 w15 w16se w16cid">
   <w:docDefaults>
     <w:rPrDefault>
       <w:rPr>
@@ -6169,7 +7247,7 @@
       </w:pPr>
     </w:pPrDefault>
   </w:docDefaults>
-  <w:latentStyles w:defLockedState="0" w:defUIPriority="99" w:defSemiHidden="0" w:defUnhideWhenUsed="0" w:defQFormat="0" w:count="376">
+  <w:latentStyles w:defLockedState="0" w:defUIPriority="99" w:defSemiHidden="0" w:defUnhideWhenUsed="0" w:defQFormat="0" w:count="375">
     <w:lsdException w:name="Normal" w:uiPriority="0" w:qFormat="1"/>
     <w:lsdException w:name="heading 1" w:uiPriority="9" w:qFormat="1"/>
     <w:lsdException w:name="heading 2" w:semiHidden="1" w:uiPriority="9" w:unhideWhenUsed="1" w:qFormat="1"/>
@@ -6545,7 +7623,6 @@
     <w:lsdException w:name="Smart Hyperlink" w:semiHidden="1" w:unhideWhenUsed="1"/>
     <w:lsdException w:name="Hashtag" w:semiHidden="1" w:unhideWhenUsed="1"/>
     <w:lsdException w:name="Unresolved Mention" w:semiHidden="1" w:unhideWhenUsed="1"/>
-    <w:lsdException w:name="Smart Link" w:semiHidden="1" w:unhideWhenUsed="1"/>
   </w:latentStyles>
   <w:style w:type="paragraph" w:default="1" w:styleId="Normal">
     <w:name w:val="Normal"/>
@@ -6863,6 +7940,53 @@
       <w:sz w:val="20"/>
     </w:rPr>
   </w:style>
+  <w:style w:type="paragraph" w:styleId="HTMLPreformatted">
+    <w:name w:val="HTML Preformatted"/>
+    <w:basedOn w:val="Normal"/>
+    <w:link w:val="HTMLPreformattedChar"/>
+    <w:uiPriority w:val="99"/>
+    <w:unhideWhenUsed/>
+    <w:rsid w:val="000D5494"/>
+    <w:pPr>
+      <w:tabs>
+        <w:tab w:val="left" w:pos="916"/>
+        <w:tab w:val="left" w:pos="1832"/>
+        <w:tab w:val="left" w:pos="2748"/>
+        <w:tab w:val="left" w:pos="3664"/>
+        <w:tab w:val="left" w:pos="4580"/>
+        <w:tab w:val="left" w:pos="5496"/>
+        <w:tab w:val="left" w:pos="6412"/>
+        <w:tab w:val="left" w:pos="7328"/>
+        <w:tab w:val="left" w:pos="8244"/>
+        <w:tab w:val="left" w:pos="9160"/>
+        <w:tab w:val="left" w:pos="10076"/>
+        <w:tab w:val="left" w:pos="10992"/>
+        <w:tab w:val="left" w:pos="11908"/>
+        <w:tab w:val="left" w:pos="12824"/>
+        <w:tab w:val="left" w:pos="13740"/>
+        <w:tab w:val="left" w:pos="14656"/>
+      </w:tabs>
+      <w:spacing w:after="0" w:line="240" w:lineRule="auto"/>
+    </w:pPr>
+    <w:rPr>
+      <w:rFonts w:ascii="Courier New" w:eastAsia="Times New Roman" w:hAnsi="Courier New" w:cs="Courier New"/>
+      <w:szCs w:val="20"/>
+      <w:lang w:val="en-US"/>
+    </w:rPr>
+  </w:style>
+  <w:style w:type="character" w:customStyle="1" w:styleId="HTMLPreformattedChar">
+    <w:name w:val="HTML Preformatted Char"/>
+    <w:basedOn w:val="DefaultParagraphFont"/>
+    <w:link w:val="HTMLPreformatted"/>
+    <w:uiPriority w:val="99"/>
+    <w:rsid w:val="000D5494"/>
+    <w:rPr>
+      <w:rFonts w:ascii="Courier New" w:eastAsia="Times New Roman" w:hAnsi="Courier New" w:cs="Courier New"/>
+      <w:sz w:val="20"/>
+      <w:szCs w:val="20"/>
+      <w:lang w:val="en-US"/>
+    </w:rPr>
+  </w:style>
 </w:styles>
 </file>
 
@@ -7166,7 +8290,7 @@
 </file>
 
 <file path=customXml/itemProps1.xml><?xml version="1.0" encoding="utf-8"?>
-<ds:datastoreItem xmlns:ds="http://schemas.openxmlformats.org/officeDocument/2006/customXml" ds:itemID="{FDB6F70F-970F-4045-8100-89FC30B9F9DA}">
+<ds:datastoreItem xmlns:ds="http://schemas.openxmlformats.org/officeDocument/2006/customXml" ds:itemID="{43A2C8A1-4A51-4929-A77A-981B90D9019E}">
   <ds:schemaRefs>
     <ds:schemaRef ds:uri="http://schemas.openxmlformats.org/officeDocument/2006/bibliography"/>
   </ds:schemaRefs>

</xml_diff>